<commit_message>
Added website walkthrough in design document.
</commit_message>
<xml_diff>
--- a/Design_Documentation.docx
+++ b/Design_Documentation.docx
@@ -309,17 +309,8 @@
           <w:rFonts w:ascii="Arial" w:eastAsia="Arial" w:hAnsi="Arial" w:cs="Arial"/>
           <w:sz w:val="24"/>
         </w:rPr>
-        <w:t xml:space="preserve">Adam </w:t>
+        <w:t>Adam Delfs</w:t>
       </w:r>
-      <w:proofErr w:type="spellStart"/>
-      <w:r>
-        <w:rPr>
-          <w:rFonts w:ascii="Arial" w:eastAsia="Arial" w:hAnsi="Arial" w:cs="Arial"/>
-          <w:sz w:val="24"/>
-        </w:rPr>
-        <w:t>Delfs</w:t>
-      </w:r>
-      <w:proofErr w:type="spellEnd"/>
     </w:p>
     <w:p>
       <w:pPr>
@@ -11110,6 +11101,1324 @@
         </w:rPr>
         <w:t>Website Walkthrough</w:t>
       </w:r>
+    </w:p>
+    <w:tbl>
+      <w:tblPr>
+        <w:tblStyle w:val="TableGrid"/>
+        <w:tblW w:w="0" w:type="auto"/>
+        <w:tblLayout w:type="fixed"/>
+        <w:tblLook w:val="04A0" w:firstRow="1" w:lastRow="0" w:firstColumn="1" w:lastColumn="0" w:noHBand="0" w:noVBand="1"/>
+      </w:tblPr>
+      <w:tblGrid>
+        <w:gridCol w:w="1526"/>
+        <w:gridCol w:w="8050"/>
+      </w:tblGrid>
+      <w:tr>
+        <w:tc>
+          <w:tcPr>
+            <w:tcW w:w="1526" w:type="dxa"/>
+          </w:tcPr>
+          <w:p>
+            <w:pPr>
+              <w:jc w:val="center"/>
+              <w:rPr>
+                <w:rFonts w:ascii="Arial" w:eastAsia="Arial Black" w:hAnsi="Arial" w:cs="Arial"/>
+                <w:bCs/>
+                <w:sz w:val="20"/>
+                <w:szCs w:val="20"/>
+              </w:rPr>
+            </w:pPr>
+            <w:r>
+              <w:rPr>
+                <w:rFonts w:ascii="Arial" w:eastAsia="Arial Black" w:hAnsi="Arial" w:cs="Arial"/>
+                <w:bCs/>
+                <w:sz w:val="20"/>
+                <w:szCs w:val="20"/>
+              </w:rPr>
+              <w:t>Home page for unsigned users, they can log in, sign up, or shop as a guest. They can also view all orders to see what others are getting!</w:t>
+            </w:r>
+          </w:p>
+        </w:tc>
+        <w:tc>
+          <w:tcPr>
+            <w:tcW w:w="8050" w:type="dxa"/>
+          </w:tcPr>
+          <w:p>
+            <w:pPr>
+              <w:jc w:val="center"/>
+              <w:rPr>
+                <w:rFonts w:ascii="Arial Black" w:eastAsia="Arial Black" w:hAnsi="Arial Black" w:cs="Arial Black"/>
+                <w:b/>
+                <w:sz w:val="28"/>
+              </w:rPr>
+            </w:pPr>
+            <w:r>
+              <w:rPr>
+                <w:rFonts w:ascii="Arial Black" w:eastAsia="Arial Black" w:hAnsi="Arial Black" w:cs="Arial Black"/>
+                <w:b/>
+                <w:noProof/>
+                <w:sz w:val="28"/>
+              </w:rPr>
+              <w:drawing>
+                <wp:inline distT="0" distB="0" distL="0" distR="0" wp14:anchorId="468FA158" wp14:editId="5166BCB7">
+                  <wp:extent cx="3781425" cy="1708509"/>
+                  <wp:effectExtent l="0" t="0" r="0" b="0"/>
+                  <wp:docPr id="50874683" name="Picture 1"/>
+                  <wp:cNvGraphicFramePr>
+                    <a:graphicFrameLocks xmlns:a="http://schemas.openxmlformats.org/drawingml/2006/main" noChangeAspect="1"/>
+                  </wp:cNvGraphicFramePr>
+                  <a:graphic xmlns:a="http://schemas.openxmlformats.org/drawingml/2006/main">
+                    <a:graphicData uri="http://schemas.openxmlformats.org/drawingml/2006/picture">
+                      <pic:pic xmlns:pic="http://schemas.openxmlformats.org/drawingml/2006/picture">
+                        <pic:nvPicPr>
+                          <pic:cNvPr id="50874683" name="Picture 50874683"/>
+                          <pic:cNvPicPr/>
+                        </pic:nvPicPr>
+                        <pic:blipFill>
+                          <a:blip r:embed="rId8" cstate="print">
+                            <a:extLst>
+                              <a:ext uri="{28A0092B-C50C-407E-A947-70E740481C1C}">
+                                <a14:useLocalDpi xmlns:a14="http://schemas.microsoft.com/office/drawing/2010/main" val="0"/>
+                              </a:ext>
+                            </a:extLst>
+                          </a:blip>
+                          <a:stretch>
+                            <a:fillRect/>
+                          </a:stretch>
+                        </pic:blipFill>
+                        <pic:spPr>
+                          <a:xfrm>
+                            <a:off x="0" y="0"/>
+                            <a:ext cx="3801539" cy="1717597"/>
+                          </a:xfrm>
+                          <a:prstGeom prst="rect">
+                            <a:avLst/>
+                          </a:prstGeom>
+                        </pic:spPr>
+                      </pic:pic>
+                    </a:graphicData>
+                  </a:graphic>
+                </wp:inline>
+              </w:drawing>
+            </w:r>
+          </w:p>
+        </w:tc>
+      </w:tr>
+      <w:tr>
+        <w:tc>
+          <w:tcPr>
+            <w:tcW w:w="1526" w:type="dxa"/>
+          </w:tcPr>
+          <w:p>
+            <w:pPr>
+              <w:jc w:val="center"/>
+              <w:rPr>
+                <w:rFonts w:ascii="Arial" w:eastAsia="Arial Black" w:hAnsi="Arial" w:cs="Arial"/>
+                <w:bCs/>
+                <w:sz w:val="20"/>
+                <w:szCs w:val="20"/>
+              </w:rPr>
+            </w:pPr>
+            <w:r>
+              <w:rPr>
+                <w:rFonts w:ascii="Arial" w:eastAsia="Arial Black" w:hAnsi="Arial" w:cs="Arial"/>
+                <w:bCs/>
+                <w:sz w:val="20"/>
+                <w:szCs w:val="20"/>
+              </w:rPr>
+              <w:lastRenderedPageBreak/>
+              <w:t>Sign up page to register a new user into the database with all the necessary info.</w:t>
+            </w:r>
+          </w:p>
+        </w:tc>
+        <w:tc>
+          <w:tcPr>
+            <w:tcW w:w="8050" w:type="dxa"/>
+          </w:tcPr>
+          <w:p>
+            <w:pPr>
+              <w:jc w:val="center"/>
+              <w:rPr>
+                <w:rFonts w:ascii="Arial Black" w:eastAsia="Arial Black" w:hAnsi="Arial Black" w:cs="Arial Black"/>
+                <w:b/>
+                <w:sz w:val="28"/>
+              </w:rPr>
+            </w:pPr>
+            <w:r>
+              <w:rPr>
+                <w:rFonts w:ascii="Arial Black" w:eastAsia="Arial Black" w:hAnsi="Arial Black" w:cs="Arial Black"/>
+                <w:b/>
+                <w:noProof/>
+                <w:sz w:val="28"/>
+              </w:rPr>
+              <w:drawing>
+                <wp:inline distT="0" distB="0" distL="0" distR="0" wp14:anchorId="3172014A" wp14:editId="1DE81350">
+                  <wp:extent cx="4997801" cy="2247815"/>
+                  <wp:effectExtent l="0" t="0" r="0" b="0"/>
+                  <wp:docPr id="2068258803" name="Picture 2"/>
+                  <wp:cNvGraphicFramePr>
+                    <a:graphicFrameLocks xmlns:a="http://schemas.openxmlformats.org/drawingml/2006/main" noChangeAspect="1"/>
+                  </wp:cNvGraphicFramePr>
+                  <a:graphic xmlns:a="http://schemas.openxmlformats.org/drawingml/2006/main">
+                    <a:graphicData uri="http://schemas.openxmlformats.org/drawingml/2006/picture">
+                      <pic:pic xmlns:pic="http://schemas.openxmlformats.org/drawingml/2006/picture">
+                        <pic:nvPicPr>
+                          <pic:cNvPr id="0" name="Picture 1"/>
+                          <pic:cNvPicPr>
+                            <a:picLocks noChangeAspect="1" noChangeArrowheads="1"/>
+                          </pic:cNvPicPr>
+                        </pic:nvPicPr>
+                        <pic:blipFill>
+                          <a:blip r:embed="rId9" cstate="print">
+                            <a:extLst>
+                              <a:ext uri="{28A0092B-C50C-407E-A947-70E740481C1C}">
+                                <a14:useLocalDpi xmlns:a14="http://schemas.microsoft.com/office/drawing/2010/main" val="0"/>
+                              </a:ext>
+                            </a:extLst>
+                          </a:blip>
+                          <a:srcRect/>
+                          <a:stretch>
+                            <a:fillRect/>
+                          </a:stretch>
+                        </pic:blipFill>
+                        <pic:spPr bwMode="auto">
+                          <a:xfrm>
+                            <a:off x="0" y="0"/>
+                            <a:ext cx="5093449" cy="2290834"/>
+                          </a:xfrm>
+                          <a:prstGeom prst="rect">
+                            <a:avLst/>
+                          </a:prstGeom>
+                          <a:noFill/>
+                          <a:ln>
+                            <a:noFill/>
+                          </a:ln>
+                        </pic:spPr>
+                      </pic:pic>
+                    </a:graphicData>
+                  </a:graphic>
+                </wp:inline>
+              </w:drawing>
+            </w:r>
+          </w:p>
+        </w:tc>
+      </w:tr>
+      <w:tr>
+        <w:tc>
+          <w:tcPr>
+            <w:tcW w:w="1526" w:type="dxa"/>
+          </w:tcPr>
+          <w:p>
+            <w:pPr>
+              <w:jc w:val="center"/>
+              <w:rPr>
+                <w:rFonts w:ascii="Arial" w:eastAsia="Arial Black" w:hAnsi="Arial" w:cs="Arial"/>
+                <w:bCs/>
+                <w:sz w:val="20"/>
+                <w:szCs w:val="20"/>
+              </w:rPr>
+            </w:pPr>
+            <w:r>
+              <w:rPr>
+                <w:rFonts w:ascii="Arial" w:eastAsia="Arial Black" w:hAnsi="Arial" w:cs="Arial"/>
+                <w:bCs/>
+                <w:sz w:val="20"/>
+                <w:szCs w:val="20"/>
+              </w:rPr>
+              <w:t>New home page once a user is logged in. They now have access to more features such as Administrator tools and their own info.</w:t>
+            </w:r>
+          </w:p>
+        </w:tc>
+        <w:tc>
+          <w:tcPr>
+            <w:tcW w:w="8050" w:type="dxa"/>
+          </w:tcPr>
+          <w:p>
+            <w:pPr>
+              <w:jc w:val="center"/>
+              <w:rPr>
+                <w:rFonts w:ascii="Arial Black" w:eastAsia="Arial Black" w:hAnsi="Arial Black" w:cs="Arial Black"/>
+                <w:b/>
+                <w:sz w:val="28"/>
+              </w:rPr>
+            </w:pPr>
+            <w:r>
+              <w:rPr>
+                <w:rFonts w:ascii="Arial Black" w:eastAsia="Arial Black" w:hAnsi="Arial Black" w:cs="Arial Black"/>
+                <w:b/>
+                <w:noProof/>
+                <w:sz w:val="28"/>
+              </w:rPr>
+              <w:drawing>
+                <wp:inline distT="0" distB="0" distL="0" distR="0" wp14:anchorId="1AB68A91" wp14:editId="5B386784">
+                  <wp:extent cx="4972050" cy="2381250"/>
+                  <wp:effectExtent l="0" t="0" r="0" b="0"/>
+                  <wp:docPr id="237639148" name="Picture 3"/>
+                  <wp:cNvGraphicFramePr>
+                    <a:graphicFrameLocks xmlns:a="http://schemas.openxmlformats.org/drawingml/2006/main" noChangeAspect="1"/>
+                  </wp:cNvGraphicFramePr>
+                  <a:graphic xmlns:a="http://schemas.openxmlformats.org/drawingml/2006/main">
+                    <a:graphicData uri="http://schemas.openxmlformats.org/drawingml/2006/picture">
+                      <pic:pic xmlns:pic="http://schemas.openxmlformats.org/drawingml/2006/picture">
+                        <pic:nvPicPr>
+                          <pic:cNvPr id="0" name="Picture 2"/>
+                          <pic:cNvPicPr>
+                            <a:picLocks noChangeAspect="1" noChangeArrowheads="1"/>
+                          </pic:cNvPicPr>
+                        </pic:nvPicPr>
+                        <pic:blipFill>
+                          <a:blip r:embed="rId10" cstate="print">
+                            <a:extLst>
+                              <a:ext uri="{28A0092B-C50C-407E-A947-70E740481C1C}">
+                                <a14:useLocalDpi xmlns:a14="http://schemas.microsoft.com/office/drawing/2010/main" val="0"/>
+                              </a:ext>
+                            </a:extLst>
+                          </a:blip>
+                          <a:srcRect/>
+                          <a:stretch>
+                            <a:fillRect/>
+                          </a:stretch>
+                        </pic:blipFill>
+                        <pic:spPr bwMode="auto">
+                          <a:xfrm>
+                            <a:off x="0" y="0"/>
+                            <a:ext cx="4972050" cy="2381250"/>
+                          </a:xfrm>
+                          <a:prstGeom prst="rect">
+                            <a:avLst/>
+                          </a:prstGeom>
+                          <a:noFill/>
+                          <a:ln>
+                            <a:noFill/>
+                          </a:ln>
+                        </pic:spPr>
+                      </pic:pic>
+                    </a:graphicData>
+                  </a:graphic>
+                </wp:inline>
+              </w:drawing>
+            </w:r>
+          </w:p>
+        </w:tc>
+      </w:tr>
+      <w:tr>
+        <w:tc>
+          <w:tcPr>
+            <w:tcW w:w="1526" w:type="dxa"/>
+          </w:tcPr>
+          <w:p>
+            <w:pPr>
+              <w:jc w:val="center"/>
+              <w:rPr>
+                <w:rFonts w:ascii="Arial" w:eastAsia="Arial Black" w:hAnsi="Arial" w:cs="Arial"/>
+                <w:bCs/>
+                <w:sz w:val="20"/>
+                <w:szCs w:val="20"/>
+              </w:rPr>
+            </w:pPr>
+            <w:r>
+              <w:rPr>
+                <w:rFonts w:ascii="Arial" w:eastAsia="Arial Black" w:hAnsi="Arial" w:cs="Arial"/>
+                <w:bCs/>
+                <w:sz w:val="20"/>
+                <w:szCs w:val="20"/>
+              </w:rPr>
+              <w:t>Admin page showing a summary of amounts earned in each day. Also lists all registered users in the database.</w:t>
+            </w:r>
+          </w:p>
+        </w:tc>
+        <w:tc>
+          <w:tcPr>
+            <w:tcW w:w="8050" w:type="dxa"/>
+          </w:tcPr>
+          <w:p>
+            <w:pPr>
+              <w:jc w:val="center"/>
+              <w:rPr>
+                <w:rFonts w:ascii="Arial Black" w:eastAsia="Arial Black" w:hAnsi="Arial Black" w:cs="Arial Black"/>
+                <w:b/>
+                <w:sz w:val="28"/>
+              </w:rPr>
+            </w:pPr>
+            <w:r>
+              <w:rPr>
+                <w:rFonts w:ascii="Arial" w:eastAsia="Arial Black" w:hAnsi="Arial" w:cs="Arial"/>
+                <w:bCs/>
+                <w:noProof/>
+                <w:sz w:val="20"/>
+                <w:szCs w:val="20"/>
+              </w:rPr>
+              <w:drawing>
+                <wp:inline distT="0" distB="0" distL="0" distR="0" wp14:anchorId="3D39AAE8" wp14:editId="0B26668A">
+                  <wp:extent cx="5047384" cy="2552700"/>
+                  <wp:effectExtent l="0" t="0" r="0" b="0"/>
+                  <wp:docPr id="785589814" name="Picture 4"/>
+                  <wp:cNvGraphicFramePr>
+                    <a:graphicFrameLocks xmlns:a="http://schemas.openxmlformats.org/drawingml/2006/main" noChangeAspect="1"/>
+                  </wp:cNvGraphicFramePr>
+                  <a:graphic xmlns:a="http://schemas.openxmlformats.org/drawingml/2006/main">
+                    <a:graphicData uri="http://schemas.openxmlformats.org/drawingml/2006/picture">
+                      <pic:pic xmlns:pic="http://schemas.openxmlformats.org/drawingml/2006/picture">
+                        <pic:nvPicPr>
+                          <pic:cNvPr id="0" name="Picture 3"/>
+                          <pic:cNvPicPr>
+                            <a:picLocks noChangeAspect="1" noChangeArrowheads="1"/>
+                          </pic:cNvPicPr>
+                        </pic:nvPicPr>
+                        <pic:blipFill>
+                          <a:blip r:embed="rId11" cstate="print">
+                            <a:extLst>
+                              <a:ext uri="{28A0092B-C50C-407E-A947-70E740481C1C}">
+                                <a14:useLocalDpi xmlns:a14="http://schemas.microsoft.com/office/drawing/2010/main" val="0"/>
+                              </a:ext>
+                            </a:extLst>
+                          </a:blip>
+                          <a:srcRect/>
+                          <a:stretch>
+                            <a:fillRect/>
+                          </a:stretch>
+                        </pic:blipFill>
+                        <pic:spPr bwMode="auto">
+                          <a:xfrm>
+                            <a:off x="0" y="0"/>
+                            <a:ext cx="5065507" cy="2561866"/>
+                          </a:xfrm>
+                          <a:prstGeom prst="rect">
+                            <a:avLst/>
+                          </a:prstGeom>
+                          <a:noFill/>
+                          <a:ln>
+                            <a:noFill/>
+                          </a:ln>
+                        </pic:spPr>
+                      </pic:pic>
+                    </a:graphicData>
+                  </a:graphic>
+                </wp:inline>
+              </w:drawing>
+            </w:r>
+          </w:p>
+        </w:tc>
+      </w:tr>
+      <w:tr>
+        <w:tc>
+          <w:tcPr>
+            <w:tcW w:w="1526" w:type="dxa"/>
+          </w:tcPr>
+          <w:p>
+            <w:pPr>
+              <w:jc w:val="center"/>
+              <w:rPr>
+                <w:rFonts w:ascii="Arial" w:hAnsi="Arial" w:cs="Arial"/>
+                <w:sz w:val="20"/>
+                <w:szCs w:val="20"/>
+              </w:rPr>
+            </w:pPr>
+            <w:r>
+              <w:rPr>
+                <w:rFonts w:ascii="Arial" w:hAnsi="Arial" w:cs="Arial"/>
+                <w:sz w:val="20"/>
+                <w:szCs w:val="20"/>
+              </w:rPr>
+              <w:lastRenderedPageBreak/>
+              <w:t>Customer info page showing the entered information of the logged in user.</w:t>
+            </w:r>
+          </w:p>
+        </w:tc>
+        <w:tc>
+          <w:tcPr>
+            <w:tcW w:w="8050" w:type="dxa"/>
+          </w:tcPr>
+          <w:p>
+            <w:pPr>
+              <w:jc w:val="center"/>
+              <w:rPr>
+                <w:rFonts w:ascii="Arial Black" w:eastAsia="Arial Black" w:hAnsi="Arial Black" w:cs="Arial Black"/>
+                <w:b/>
+                <w:sz w:val="28"/>
+              </w:rPr>
+            </w:pPr>
+            <w:r>
+              <w:rPr>
+                <w:rFonts w:ascii="Arial" w:eastAsia="Arial Black" w:hAnsi="Arial" w:cs="Arial"/>
+                <w:bCs/>
+                <w:noProof/>
+                <w:sz w:val="20"/>
+                <w:szCs w:val="20"/>
+              </w:rPr>
+              <w:drawing>
+                <wp:inline distT="0" distB="0" distL="0" distR="0" wp14:anchorId="3BB0346F" wp14:editId="58854149">
+                  <wp:extent cx="4908306" cy="2200275"/>
+                  <wp:effectExtent l="0" t="0" r="0" b="0"/>
+                  <wp:docPr id="237415200" name="Picture 5"/>
+                  <wp:cNvGraphicFramePr>
+                    <a:graphicFrameLocks xmlns:a="http://schemas.openxmlformats.org/drawingml/2006/main" noChangeAspect="1"/>
+                  </wp:cNvGraphicFramePr>
+                  <a:graphic xmlns:a="http://schemas.openxmlformats.org/drawingml/2006/main">
+                    <a:graphicData uri="http://schemas.openxmlformats.org/drawingml/2006/picture">
+                      <pic:pic xmlns:pic="http://schemas.openxmlformats.org/drawingml/2006/picture">
+                        <pic:nvPicPr>
+                          <pic:cNvPr id="0" name="Picture 4"/>
+                          <pic:cNvPicPr>
+                            <a:picLocks noChangeAspect="1" noChangeArrowheads="1"/>
+                          </pic:cNvPicPr>
+                        </pic:nvPicPr>
+                        <pic:blipFill>
+                          <a:blip r:embed="rId12" cstate="print">
+                            <a:extLst>
+                              <a:ext uri="{28A0092B-C50C-407E-A947-70E740481C1C}">
+                                <a14:useLocalDpi xmlns:a14="http://schemas.microsoft.com/office/drawing/2010/main" val="0"/>
+                              </a:ext>
+                            </a:extLst>
+                          </a:blip>
+                          <a:srcRect/>
+                          <a:stretch>
+                            <a:fillRect/>
+                          </a:stretch>
+                        </pic:blipFill>
+                        <pic:spPr bwMode="auto">
+                          <a:xfrm>
+                            <a:off x="0" y="0"/>
+                            <a:ext cx="4924177" cy="2207390"/>
+                          </a:xfrm>
+                          <a:prstGeom prst="rect">
+                            <a:avLst/>
+                          </a:prstGeom>
+                          <a:noFill/>
+                          <a:ln>
+                            <a:noFill/>
+                          </a:ln>
+                        </pic:spPr>
+                      </pic:pic>
+                    </a:graphicData>
+                  </a:graphic>
+                </wp:inline>
+              </w:drawing>
+            </w:r>
+          </w:p>
+        </w:tc>
+      </w:tr>
+      <w:tr>
+        <w:tc>
+          <w:tcPr>
+            <w:tcW w:w="1526" w:type="dxa"/>
+          </w:tcPr>
+          <w:p>
+            <w:pPr>
+              <w:jc w:val="center"/>
+              <w:rPr>
+                <w:rFonts w:ascii="Arial" w:hAnsi="Arial" w:cs="Arial"/>
+                <w:sz w:val="20"/>
+                <w:szCs w:val="20"/>
+              </w:rPr>
+            </w:pPr>
+            <w:r>
+              <w:rPr>
+                <w:rFonts w:ascii="Arial" w:hAnsi="Arial" w:cs="Arial"/>
+                <w:sz w:val="20"/>
+                <w:szCs w:val="20"/>
+              </w:rPr>
+              <w:t>Order summary page showing all customer orders by customer ID.</w:t>
+            </w:r>
+          </w:p>
+        </w:tc>
+        <w:tc>
+          <w:tcPr>
+            <w:tcW w:w="8050" w:type="dxa"/>
+          </w:tcPr>
+          <w:p>
+            <w:pPr>
+              <w:jc w:val="center"/>
+              <w:rPr>
+                <w:rFonts w:ascii="Arial Black" w:eastAsia="Arial Black" w:hAnsi="Arial Black" w:cs="Arial Black"/>
+                <w:b/>
+                <w:sz w:val="28"/>
+              </w:rPr>
+            </w:pPr>
+            <w:r>
+              <w:rPr>
+                <w:rFonts w:ascii="Arial" w:hAnsi="Arial" w:cs="Arial"/>
+                <w:noProof/>
+                <w:sz w:val="20"/>
+                <w:szCs w:val="20"/>
+              </w:rPr>
+              <w:drawing>
+                <wp:inline distT="0" distB="0" distL="0" distR="0" wp14:anchorId="65265EE0" wp14:editId="1CC8A597">
+                  <wp:extent cx="4951333" cy="2276475"/>
+                  <wp:effectExtent l="0" t="0" r="0" b="0"/>
+                  <wp:docPr id="1757595783" name="Picture 6"/>
+                  <wp:cNvGraphicFramePr>
+                    <a:graphicFrameLocks xmlns:a="http://schemas.openxmlformats.org/drawingml/2006/main" noChangeAspect="1"/>
+                  </wp:cNvGraphicFramePr>
+                  <a:graphic xmlns:a="http://schemas.openxmlformats.org/drawingml/2006/main">
+                    <a:graphicData uri="http://schemas.openxmlformats.org/drawingml/2006/picture">
+                      <pic:pic xmlns:pic="http://schemas.openxmlformats.org/drawingml/2006/picture">
+                        <pic:nvPicPr>
+                          <pic:cNvPr id="0" name="Picture 5"/>
+                          <pic:cNvPicPr>
+                            <a:picLocks noChangeAspect="1" noChangeArrowheads="1"/>
+                          </pic:cNvPicPr>
+                        </pic:nvPicPr>
+                        <pic:blipFill>
+                          <a:blip r:embed="rId13" cstate="print">
+                            <a:extLst>
+                              <a:ext uri="{28A0092B-C50C-407E-A947-70E740481C1C}">
+                                <a14:useLocalDpi xmlns:a14="http://schemas.microsoft.com/office/drawing/2010/main" val="0"/>
+                              </a:ext>
+                            </a:extLst>
+                          </a:blip>
+                          <a:srcRect/>
+                          <a:stretch>
+                            <a:fillRect/>
+                          </a:stretch>
+                        </pic:blipFill>
+                        <pic:spPr bwMode="auto">
+                          <a:xfrm>
+                            <a:off x="0" y="0"/>
+                            <a:ext cx="4958561" cy="2279798"/>
+                          </a:xfrm>
+                          <a:prstGeom prst="rect">
+                            <a:avLst/>
+                          </a:prstGeom>
+                          <a:noFill/>
+                          <a:ln>
+                            <a:noFill/>
+                          </a:ln>
+                        </pic:spPr>
+                      </pic:pic>
+                    </a:graphicData>
+                  </a:graphic>
+                </wp:inline>
+              </w:drawing>
+            </w:r>
+          </w:p>
+        </w:tc>
+      </w:tr>
+      <w:tr>
+        <w:tc>
+          <w:tcPr>
+            <w:tcW w:w="1526" w:type="dxa"/>
+          </w:tcPr>
+          <w:p>
+            <w:pPr>
+              <w:jc w:val="center"/>
+              <w:rPr>
+                <w:rFonts w:ascii="Arial" w:hAnsi="Arial" w:cs="Arial"/>
+                <w:sz w:val="20"/>
+                <w:szCs w:val="20"/>
+              </w:rPr>
+            </w:pPr>
+            <w:r>
+              <w:rPr>
+                <w:rFonts w:ascii="Arial" w:hAnsi="Arial" w:cs="Arial"/>
+                <w:sz w:val="20"/>
+                <w:szCs w:val="20"/>
+              </w:rPr>
+              <w:t>Product list page showing all products, price, and an option to add directly to cart. Users can click on product name for more info. They can also filter their search via the search bar.</w:t>
+            </w:r>
+          </w:p>
+        </w:tc>
+        <w:tc>
+          <w:tcPr>
+            <w:tcW w:w="8050" w:type="dxa"/>
+          </w:tcPr>
+          <w:p>
+            <w:pPr>
+              <w:jc w:val="center"/>
+              <w:rPr>
+                <w:rFonts w:ascii="Arial Black" w:eastAsia="Arial Black" w:hAnsi="Arial Black" w:cs="Arial Black"/>
+                <w:b/>
+                <w:sz w:val="28"/>
+              </w:rPr>
+            </w:pPr>
+            <w:r>
+              <w:rPr>
+                <w:rFonts w:ascii="Arial" w:hAnsi="Arial" w:cs="Arial"/>
+                <w:noProof/>
+                <w:sz w:val="20"/>
+                <w:szCs w:val="20"/>
+              </w:rPr>
+              <w:drawing>
+                <wp:inline distT="0" distB="0" distL="0" distR="0" wp14:anchorId="2F323CDD" wp14:editId="49EB4E0E">
+                  <wp:extent cx="4951333" cy="2276475"/>
+                  <wp:effectExtent l="0" t="0" r="0" b="0"/>
+                  <wp:docPr id="1417687631" name="Picture 7"/>
+                  <wp:cNvGraphicFramePr>
+                    <a:graphicFrameLocks xmlns:a="http://schemas.openxmlformats.org/drawingml/2006/main" noChangeAspect="1"/>
+                  </wp:cNvGraphicFramePr>
+                  <a:graphic xmlns:a="http://schemas.openxmlformats.org/drawingml/2006/main">
+                    <a:graphicData uri="http://schemas.openxmlformats.org/drawingml/2006/picture">
+                      <pic:pic xmlns:pic="http://schemas.openxmlformats.org/drawingml/2006/picture">
+                        <pic:nvPicPr>
+                          <pic:cNvPr id="0" name="Picture 6"/>
+                          <pic:cNvPicPr>
+                            <a:picLocks noChangeAspect="1" noChangeArrowheads="1"/>
+                          </pic:cNvPicPr>
+                        </pic:nvPicPr>
+                        <pic:blipFill>
+                          <a:blip r:embed="rId14" cstate="print">
+                            <a:extLst>
+                              <a:ext uri="{28A0092B-C50C-407E-A947-70E740481C1C}">
+                                <a14:useLocalDpi xmlns:a14="http://schemas.microsoft.com/office/drawing/2010/main" val="0"/>
+                              </a:ext>
+                            </a:extLst>
+                          </a:blip>
+                          <a:srcRect/>
+                          <a:stretch>
+                            <a:fillRect/>
+                          </a:stretch>
+                        </pic:blipFill>
+                        <pic:spPr bwMode="auto">
+                          <a:xfrm>
+                            <a:off x="0" y="0"/>
+                            <a:ext cx="4960189" cy="2280547"/>
+                          </a:xfrm>
+                          <a:prstGeom prst="rect">
+                            <a:avLst/>
+                          </a:prstGeom>
+                          <a:noFill/>
+                          <a:ln>
+                            <a:noFill/>
+                          </a:ln>
+                        </pic:spPr>
+                      </pic:pic>
+                    </a:graphicData>
+                  </a:graphic>
+                </wp:inline>
+              </w:drawing>
+            </w:r>
+          </w:p>
+        </w:tc>
+      </w:tr>
+      <w:tr>
+        <w:tc>
+          <w:tcPr>
+            <w:tcW w:w="1526" w:type="dxa"/>
+          </w:tcPr>
+          <w:p>
+            <w:pPr>
+              <w:jc w:val="center"/>
+              <w:rPr>
+                <w:rFonts w:ascii="Arial" w:hAnsi="Arial" w:cs="Arial"/>
+                <w:sz w:val="20"/>
+                <w:szCs w:val="20"/>
+              </w:rPr>
+            </w:pPr>
+            <w:r>
+              <w:rPr>
+                <w:rFonts w:ascii="Arial" w:hAnsi="Arial" w:cs="Arial"/>
+                <w:sz w:val="20"/>
+                <w:szCs w:val="20"/>
+              </w:rPr>
+              <w:lastRenderedPageBreak/>
+              <w:t>Clicking on the product name brings the user to its product page. Here, they can see the name, ID, description, price and an image! They have the option to add it to their cart or go back to the product page.</w:t>
+            </w:r>
+          </w:p>
+        </w:tc>
+        <w:tc>
+          <w:tcPr>
+            <w:tcW w:w="8050" w:type="dxa"/>
+          </w:tcPr>
+          <w:p>
+            <w:pPr>
+              <w:jc w:val="center"/>
+              <w:rPr>
+                <w:rFonts w:ascii="Arial Black" w:eastAsia="Arial Black" w:hAnsi="Arial Black" w:cs="Arial Black"/>
+                <w:b/>
+                <w:sz w:val="28"/>
+              </w:rPr>
+            </w:pPr>
+            <w:r>
+              <w:rPr>
+                <w:rFonts w:ascii="Arial" w:hAnsi="Arial" w:cs="Arial"/>
+                <w:noProof/>
+                <w:sz w:val="20"/>
+                <w:szCs w:val="20"/>
+              </w:rPr>
+              <w:drawing>
+                <wp:inline distT="0" distB="0" distL="0" distR="0" wp14:anchorId="443E3ABF" wp14:editId="112EC293">
+                  <wp:extent cx="5375763" cy="2409825"/>
+                  <wp:effectExtent l="0" t="0" r="0" b="0"/>
+                  <wp:docPr id="189230338" name="Picture 8"/>
+                  <wp:cNvGraphicFramePr>
+                    <a:graphicFrameLocks xmlns:a="http://schemas.openxmlformats.org/drawingml/2006/main" noChangeAspect="1"/>
+                  </wp:cNvGraphicFramePr>
+                  <a:graphic xmlns:a="http://schemas.openxmlformats.org/drawingml/2006/main">
+                    <a:graphicData uri="http://schemas.openxmlformats.org/drawingml/2006/picture">
+                      <pic:pic xmlns:pic="http://schemas.openxmlformats.org/drawingml/2006/picture">
+                        <pic:nvPicPr>
+                          <pic:cNvPr id="0" name="Picture 7"/>
+                          <pic:cNvPicPr>
+                            <a:picLocks noChangeAspect="1" noChangeArrowheads="1"/>
+                          </pic:cNvPicPr>
+                        </pic:nvPicPr>
+                        <pic:blipFill>
+                          <a:blip r:embed="rId15" cstate="print">
+                            <a:extLst>
+                              <a:ext uri="{28A0092B-C50C-407E-A947-70E740481C1C}">
+                                <a14:useLocalDpi xmlns:a14="http://schemas.microsoft.com/office/drawing/2010/main" val="0"/>
+                              </a:ext>
+                            </a:extLst>
+                          </a:blip>
+                          <a:srcRect/>
+                          <a:stretch>
+                            <a:fillRect/>
+                          </a:stretch>
+                        </pic:blipFill>
+                        <pic:spPr bwMode="auto">
+                          <a:xfrm>
+                            <a:off x="0" y="0"/>
+                            <a:ext cx="5381760" cy="2412513"/>
+                          </a:xfrm>
+                          <a:prstGeom prst="rect">
+                            <a:avLst/>
+                          </a:prstGeom>
+                          <a:noFill/>
+                          <a:ln>
+                            <a:noFill/>
+                          </a:ln>
+                        </pic:spPr>
+                      </pic:pic>
+                    </a:graphicData>
+                  </a:graphic>
+                </wp:inline>
+              </w:drawing>
+            </w:r>
+          </w:p>
+        </w:tc>
+      </w:tr>
+      <w:tr>
+        <w:tc>
+          <w:tcPr>
+            <w:tcW w:w="1526" w:type="dxa"/>
+          </w:tcPr>
+          <w:p>
+            <w:pPr>
+              <w:jc w:val="center"/>
+              <w:rPr>
+                <w:rFonts w:ascii="Arial" w:hAnsi="Arial" w:cs="Arial"/>
+                <w:sz w:val="20"/>
+                <w:szCs w:val="20"/>
+              </w:rPr>
+            </w:pPr>
+            <w:r>
+              <w:rPr>
+                <w:rFonts w:ascii="Arial" w:hAnsi="Arial" w:cs="Arial"/>
+                <w:sz w:val="20"/>
+                <w:szCs w:val="20"/>
+              </w:rPr>
+              <w:t>Once the user selects their desired items, they can review their shopping cart and update/remove quantities as needed.</w:t>
+            </w:r>
+          </w:p>
+        </w:tc>
+        <w:tc>
+          <w:tcPr>
+            <w:tcW w:w="8050" w:type="dxa"/>
+          </w:tcPr>
+          <w:p>
+            <w:pPr>
+              <w:jc w:val="center"/>
+              <w:rPr>
+                <w:rFonts w:ascii="Arial" w:hAnsi="Arial" w:cs="Arial"/>
+                <w:noProof/>
+                <w:sz w:val="20"/>
+                <w:szCs w:val="20"/>
+              </w:rPr>
+            </w:pPr>
+            <w:r>
+              <w:rPr>
+                <w:rFonts w:ascii="Arial Black" w:eastAsia="Arial Black" w:hAnsi="Arial Black" w:cs="Arial Black"/>
+                <w:b/>
+                <w:noProof/>
+                <w:sz w:val="28"/>
+              </w:rPr>
+              <w:drawing>
+                <wp:inline distT="0" distB="0" distL="0" distR="0" wp14:anchorId="6E2C307F" wp14:editId="219FF961">
+                  <wp:extent cx="5038725" cy="2426352"/>
+                  <wp:effectExtent l="0" t="0" r="0" b="0"/>
+                  <wp:docPr id="406660635" name="Picture 9"/>
+                  <wp:cNvGraphicFramePr>
+                    <a:graphicFrameLocks xmlns:a="http://schemas.openxmlformats.org/drawingml/2006/main" noChangeAspect="1"/>
+                  </wp:cNvGraphicFramePr>
+                  <a:graphic xmlns:a="http://schemas.openxmlformats.org/drawingml/2006/main">
+                    <a:graphicData uri="http://schemas.openxmlformats.org/drawingml/2006/picture">
+                      <pic:pic xmlns:pic="http://schemas.openxmlformats.org/drawingml/2006/picture">
+                        <pic:nvPicPr>
+                          <pic:cNvPr id="0" name="Picture 8"/>
+                          <pic:cNvPicPr>
+                            <a:picLocks noChangeAspect="1" noChangeArrowheads="1"/>
+                          </pic:cNvPicPr>
+                        </pic:nvPicPr>
+                        <pic:blipFill>
+                          <a:blip r:embed="rId16" cstate="print">
+                            <a:extLst>
+                              <a:ext uri="{28A0092B-C50C-407E-A947-70E740481C1C}">
+                                <a14:useLocalDpi xmlns:a14="http://schemas.microsoft.com/office/drawing/2010/main" val="0"/>
+                              </a:ext>
+                            </a:extLst>
+                          </a:blip>
+                          <a:srcRect/>
+                          <a:stretch>
+                            <a:fillRect/>
+                          </a:stretch>
+                        </pic:blipFill>
+                        <pic:spPr bwMode="auto">
+                          <a:xfrm>
+                            <a:off x="0" y="0"/>
+                            <a:ext cx="5061888" cy="2437506"/>
+                          </a:xfrm>
+                          <a:prstGeom prst="rect">
+                            <a:avLst/>
+                          </a:prstGeom>
+                          <a:noFill/>
+                          <a:ln>
+                            <a:noFill/>
+                          </a:ln>
+                        </pic:spPr>
+                      </pic:pic>
+                    </a:graphicData>
+                  </a:graphic>
+                </wp:inline>
+              </w:drawing>
+            </w:r>
+          </w:p>
+        </w:tc>
+      </w:tr>
+      <w:tr>
+        <w:tc>
+          <w:tcPr>
+            <w:tcW w:w="1526" w:type="dxa"/>
+          </w:tcPr>
+          <w:p>
+            <w:pPr>
+              <w:jc w:val="center"/>
+              <w:rPr>
+                <w:rFonts w:ascii="Arial" w:hAnsi="Arial" w:cs="Arial"/>
+                <w:sz w:val="20"/>
+                <w:szCs w:val="20"/>
+              </w:rPr>
+            </w:pPr>
+            <w:r>
+              <w:rPr>
+                <w:rFonts w:ascii="Arial" w:hAnsi="Arial" w:cs="Arial"/>
+                <w:sz w:val="20"/>
+                <w:szCs w:val="20"/>
+              </w:rPr>
+              <w:t>When checking out, the user will be prompted to enter their payment info. There are constraints for entering a 16 digit credit card number and a check to make sure it isn’t expired.</w:t>
+            </w:r>
+          </w:p>
+        </w:tc>
+        <w:tc>
+          <w:tcPr>
+            <w:tcW w:w="8050" w:type="dxa"/>
+          </w:tcPr>
+          <w:p>
+            <w:pPr>
+              <w:jc w:val="center"/>
+              <w:rPr>
+                <w:rFonts w:ascii="Arial" w:hAnsi="Arial" w:cs="Arial"/>
+                <w:noProof/>
+                <w:sz w:val="20"/>
+                <w:szCs w:val="20"/>
+              </w:rPr>
+            </w:pPr>
+            <w:r>
+              <w:rPr>
+                <w:rFonts w:ascii="Arial" w:hAnsi="Arial" w:cs="Arial"/>
+                <w:noProof/>
+                <w:sz w:val="20"/>
+                <w:szCs w:val="20"/>
+              </w:rPr>
+              <w:drawing>
+                <wp:inline distT="0" distB="0" distL="0" distR="0" wp14:anchorId="4190C3A8" wp14:editId="39FD91C8">
+                  <wp:extent cx="4972050" cy="2381250"/>
+                  <wp:effectExtent l="0" t="0" r="0" b="0"/>
+                  <wp:docPr id="821910382" name="Picture 11"/>
+                  <wp:cNvGraphicFramePr>
+                    <a:graphicFrameLocks xmlns:a="http://schemas.openxmlformats.org/drawingml/2006/main" noChangeAspect="1"/>
+                  </wp:cNvGraphicFramePr>
+                  <a:graphic xmlns:a="http://schemas.openxmlformats.org/drawingml/2006/main">
+                    <a:graphicData uri="http://schemas.openxmlformats.org/drawingml/2006/picture">
+                      <pic:pic xmlns:pic="http://schemas.openxmlformats.org/drawingml/2006/picture">
+                        <pic:nvPicPr>
+                          <pic:cNvPr id="0" name="Picture 9"/>
+                          <pic:cNvPicPr>
+                            <a:picLocks noChangeAspect="1" noChangeArrowheads="1"/>
+                          </pic:cNvPicPr>
+                        </pic:nvPicPr>
+                        <pic:blipFill>
+                          <a:blip r:embed="rId17" cstate="print">
+                            <a:extLst>
+                              <a:ext uri="{28A0092B-C50C-407E-A947-70E740481C1C}">
+                                <a14:useLocalDpi xmlns:a14="http://schemas.microsoft.com/office/drawing/2010/main" val="0"/>
+                              </a:ext>
+                            </a:extLst>
+                          </a:blip>
+                          <a:srcRect/>
+                          <a:stretch>
+                            <a:fillRect/>
+                          </a:stretch>
+                        </pic:blipFill>
+                        <pic:spPr bwMode="auto">
+                          <a:xfrm>
+                            <a:off x="0" y="0"/>
+                            <a:ext cx="4972050" cy="2381250"/>
+                          </a:xfrm>
+                          <a:prstGeom prst="rect">
+                            <a:avLst/>
+                          </a:prstGeom>
+                          <a:noFill/>
+                          <a:ln>
+                            <a:noFill/>
+                          </a:ln>
+                        </pic:spPr>
+                      </pic:pic>
+                    </a:graphicData>
+                  </a:graphic>
+                </wp:inline>
+              </w:drawing>
+            </w:r>
+          </w:p>
+        </w:tc>
+      </w:tr>
+      <w:tr>
+        <w:tc>
+          <w:tcPr>
+            <w:tcW w:w="1526" w:type="dxa"/>
+          </w:tcPr>
+          <w:p>
+            <w:pPr>
+              <w:jc w:val="center"/>
+              <w:rPr>
+                <w:rFonts w:ascii="Arial" w:hAnsi="Arial" w:cs="Arial"/>
+                <w:sz w:val="20"/>
+                <w:szCs w:val="20"/>
+              </w:rPr>
+            </w:pPr>
+            <w:r>
+              <w:rPr>
+                <w:rFonts w:ascii="Arial" w:hAnsi="Arial" w:cs="Arial"/>
+                <w:sz w:val="20"/>
+                <w:szCs w:val="20"/>
+              </w:rPr>
+              <w:lastRenderedPageBreak/>
+              <w:t xml:space="preserve">The user will be given a chance to review their input after entering their payment method to ensure minimal mistakes. </w:t>
+            </w:r>
+          </w:p>
+        </w:tc>
+        <w:tc>
+          <w:tcPr>
+            <w:tcW w:w="8050" w:type="dxa"/>
+          </w:tcPr>
+          <w:p>
+            <w:pPr>
+              <w:jc w:val="center"/>
+              <w:rPr>
+                <w:rFonts w:ascii="Arial" w:hAnsi="Arial" w:cs="Arial"/>
+                <w:noProof/>
+                <w:sz w:val="20"/>
+                <w:szCs w:val="20"/>
+              </w:rPr>
+            </w:pPr>
+            <w:r>
+              <w:rPr>
+                <w:rFonts w:ascii="Arial" w:hAnsi="Arial" w:cs="Arial"/>
+                <w:noProof/>
+                <w:sz w:val="20"/>
+                <w:szCs w:val="20"/>
+              </w:rPr>
+              <w:drawing>
+                <wp:inline distT="0" distB="0" distL="0" distR="0" wp14:anchorId="13591E92" wp14:editId="69FA14D1">
+                  <wp:extent cx="5030470" cy="2255039"/>
+                  <wp:effectExtent l="0" t="0" r="0" b="0"/>
+                  <wp:docPr id="57503905" name="Picture 12"/>
+                  <wp:cNvGraphicFramePr>
+                    <a:graphicFrameLocks xmlns:a="http://schemas.openxmlformats.org/drawingml/2006/main" noChangeAspect="1"/>
+                  </wp:cNvGraphicFramePr>
+                  <a:graphic xmlns:a="http://schemas.openxmlformats.org/drawingml/2006/main">
+                    <a:graphicData uri="http://schemas.openxmlformats.org/drawingml/2006/picture">
+                      <pic:pic xmlns:pic="http://schemas.openxmlformats.org/drawingml/2006/picture">
+                        <pic:nvPicPr>
+                          <pic:cNvPr id="0" name="Picture 10"/>
+                          <pic:cNvPicPr>
+                            <a:picLocks noChangeAspect="1" noChangeArrowheads="1"/>
+                          </pic:cNvPicPr>
+                        </pic:nvPicPr>
+                        <pic:blipFill>
+                          <a:blip r:embed="rId18" cstate="print">
+                            <a:extLst>
+                              <a:ext uri="{28A0092B-C50C-407E-A947-70E740481C1C}">
+                                <a14:useLocalDpi xmlns:a14="http://schemas.microsoft.com/office/drawing/2010/main" val="0"/>
+                              </a:ext>
+                            </a:extLst>
+                          </a:blip>
+                          <a:srcRect/>
+                          <a:stretch>
+                            <a:fillRect/>
+                          </a:stretch>
+                        </pic:blipFill>
+                        <pic:spPr bwMode="auto">
+                          <a:xfrm>
+                            <a:off x="0" y="0"/>
+                            <a:ext cx="5080875" cy="2277635"/>
+                          </a:xfrm>
+                          <a:prstGeom prst="rect">
+                            <a:avLst/>
+                          </a:prstGeom>
+                          <a:noFill/>
+                          <a:ln>
+                            <a:noFill/>
+                          </a:ln>
+                        </pic:spPr>
+                      </pic:pic>
+                    </a:graphicData>
+                  </a:graphic>
+                </wp:inline>
+              </w:drawing>
+            </w:r>
+          </w:p>
+        </w:tc>
+      </w:tr>
+      <w:tr>
+        <w:tc>
+          <w:tcPr>
+            <w:tcW w:w="1526" w:type="dxa"/>
+          </w:tcPr>
+          <w:p>
+            <w:pPr>
+              <w:jc w:val="center"/>
+              <w:rPr>
+                <w:rFonts w:ascii="Arial" w:hAnsi="Arial" w:cs="Arial"/>
+                <w:sz w:val="20"/>
+                <w:szCs w:val="20"/>
+              </w:rPr>
+            </w:pPr>
+            <w:r>
+              <w:rPr>
+                <w:rFonts w:ascii="Arial" w:hAnsi="Arial" w:cs="Arial"/>
+                <w:sz w:val="20"/>
+                <w:szCs w:val="20"/>
+              </w:rPr>
+              <w:t>After confirming, they are taken to a page that shows their order summary and their reference number. Here, they can resume back to the products, go home, or log out of their session.</w:t>
+            </w:r>
+          </w:p>
+        </w:tc>
+        <w:tc>
+          <w:tcPr>
+            <w:tcW w:w="8050" w:type="dxa"/>
+          </w:tcPr>
+          <w:p>
+            <w:pPr>
+              <w:jc w:val="center"/>
+              <w:rPr>
+                <w:rFonts w:ascii="Arial" w:hAnsi="Arial" w:cs="Arial"/>
+                <w:noProof/>
+                <w:sz w:val="20"/>
+                <w:szCs w:val="20"/>
+              </w:rPr>
+            </w:pPr>
+            <w:r>
+              <w:rPr>
+                <w:rFonts w:ascii="Arial" w:hAnsi="Arial" w:cs="Arial"/>
+                <w:noProof/>
+                <w:sz w:val="20"/>
+                <w:szCs w:val="20"/>
+              </w:rPr>
+              <w:drawing>
+                <wp:inline distT="0" distB="0" distL="0" distR="0" wp14:anchorId="3E3DCD68" wp14:editId="0DEA20D4">
+                  <wp:extent cx="4950802" cy="2219325"/>
+                  <wp:effectExtent l="0" t="0" r="0" b="0"/>
+                  <wp:docPr id="1002078043" name="Picture 13"/>
+                  <wp:cNvGraphicFramePr>
+                    <a:graphicFrameLocks xmlns:a="http://schemas.openxmlformats.org/drawingml/2006/main" noChangeAspect="1"/>
+                  </wp:cNvGraphicFramePr>
+                  <a:graphic xmlns:a="http://schemas.openxmlformats.org/drawingml/2006/main">
+                    <a:graphicData uri="http://schemas.openxmlformats.org/drawingml/2006/picture">
+                      <pic:pic xmlns:pic="http://schemas.openxmlformats.org/drawingml/2006/picture">
+                        <pic:nvPicPr>
+                          <pic:cNvPr id="0" name="Picture 11"/>
+                          <pic:cNvPicPr>
+                            <a:picLocks noChangeAspect="1" noChangeArrowheads="1"/>
+                          </pic:cNvPicPr>
+                        </pic:nvPicPr>
+                        <pic:blipFill>
+                          <a:blip r:embed="rId19" cstate="print">
+                            <a:extLst>
+                              <a:ext uri="{28A0092B-C50C-407E-A947-70E740481C1C}">
+                                <a14:useLocalDpi xmlns:a14="http://schemas.microsoft.com/office/drawing/2010/main" val="0"/>
+                              </a:ext>
+                            </a:extLst>
+                          </a:blip>
+                          <a:srcRect/>
+                          <a:stretch>
+                            <a:fillRect/>
+                          </a:stretch>
+                        </pic:blipFill>
+                        <pic:spPr bwMode="auto">
+                          <a:xfrm>
+                            <a:off x="0" y="0"/>
+                            <a:ext cx="4973188" cy="2229360"/>
+                          </a:xfrm>
+                          <a:prstGeom prst="rect">
+                            <a:avLst/>
+                          </a:prstGeom>
+                          <a:noFill/>
+                          <a:ln>
+                            <a:noFill/>
+                          </a:ln>
+                        </pic:spPr>
+                      </pic:pic>
+                    </a:graphicData>
+                  </a:graphic>
+                </wp:inline>
+              </w:drawing>
+            </w:r>
+          </w:p>
+        </w:tc>
+      </w:tr>
+      <w:tr>
+        <w:tc>
+          <w:tcPr>
+            <w:tcW w:w="1526" w:type="dxa"/>
+          </w:tcPr>
+          <w:p>
+            <w:pPr>
+              <w:jc w:val="center"/>
+              <w:rPr>
+                <w:rFonts w:ascii="Arial" w:hAnsi="Arial" w:cs="Arial"/>
+                <w:sz w:val="20"/>
+                <w:szCs w:val="20"/>
+              </w:rPr>
+            </w:pPr>
+          </w:p>
+        </w:tc>
+        <w:tc>
+          <w:tcPr>
+            <w:tcW w:w="8050" w:type="dxa"/>
+          </w:tcPr>
+          <w:p>
+            <w:pPr>
+              <w:jc w:val="center"/>
+              <w:rPr>
+                <w:rFonts w:ascii="Arial" w:hAnsi="Arial" w:cs="Arial"/>
+                <w:noProof/>
+                <w:sz w:val="20"/>
+                <w:szCs w:val="20"/>
+              </w:rPr>
+            </w:pPr>
+          </w:p>
+        </w:tc>
+      </w:tr>
+      <w:tr>
+        <w:tc>
+          <w:tcPr>
+            <w:tcW w:w="1526" w:type="dxa"/>
+          </w:tcPr>
+          <w:p>
+            <w:pPr>
+              <w:jc w:val="center"/>
+              <w:rPr>
+                <w:rFonts w:ascii="Arial" w:hAnsi="Arial" w:cs="Arial"/>
+                <w:sz w:val="20"/>
+                <w:szCs w:val="20"/>
+              </w:rPr>
+            </w:pPr>
+          </w:p>
+        </w:tc>
+        <w:tc>
+          <w:tcPr>
+            <w:tcW w:w="8050" w:type="dxa"/>
+          </w:tcPr>
+          <w:p>
+            <w:pPr>
+              <w:jc w:val="center"/>
+              <w:rPr>
+                <w:rFonts w:ascii="Arial" w:hAnsi="Arial" w:cs="Arial"/>
+                <w:noProof/>
+                <w:sz w:val="20"/>
+                <w:szCs w:val="20"/>
+              </w:rPr>
+            </w:pPr>
+          </w:p>
+        </w:tc>
+      </w:tr>
+      <w:tr>
+        <w:tc>
+          <w:tcPr>
+            <w:tcW w:w="1526" w:type="dxa"/>
+          </w:tcPr>
+          <w:p>
+            <w:pPr>
+              <w:jc w:val="center"/>
+              <w:rPr>
+                <w:rFonts w:ascii="Arial" w:hAnsi="Arial" w:cs="Arial"/>
+                <w:sz w:val="20"/>
+                <w:szCs w:val="20"/>
+              </w:rPr>
+            </w:pPr>
+          </w:p>
+        </w:tc>
+        <w:tc>
+          <w:tcPr>
+            <w:tcW w:w="8050" w:type="dxa"/>
+          </w:tcPr>
+          <w:p>
+            <w:pPr>
+              <w:jc w:val="center"/>
+              <w:rPr>
+                <w:rFonts w:ascii="Arial" w:hAnsi="Arial" w:cs="Arial"/>
+                <w:noProof/>
+                <w:sz w:val="20"/>
+                <w:szCs w:val="20"/>
+              </w:rPr>
+            </w:pPr>
+          </w:p>
+        </w:tc>
+      </w:tr>
+      <w:tr>
+        <w:tc>
+          <w:tcPr>
+            <w:tcW w:w="1526" w:type="dxa"/>
+          </w:tcPr>
+          <w:p>
+            <w:pPr>
+              <w:jc w:val="center"/>
+              <w:rPr>
+                <w:rFonts w:ascii="Arial" w:hAnsi="Arial" w:cs="Arial"/>
+                <w:sz w:val="20"/>
+                <w:szCs w:val="20"/>
+              </w:rPr>
+            </w:pPr>
+          </w:p>
+        </w:tc>
+        <w:tc>
+          <w:tcPr>
+            <w:tcW w:w="8050" w:type="dxa"/>
+          </w:tcPr>
+          <w:p>
+            <w:pPr>
+              <w:jc w:val="center"/>
+              <w:rPr>
+                <w:rFonts w:ascii="Arial" w:hAnsi="Arial" w:cs="Arial"/>
+                <w:noProof/>
+                <w:sz w:val="20"/>
+                <w:szCs w:val="20"/>
+              </w:rPr>
+            </w:pPr>
+          </w:p>
+        </w:tc>
+      </w:tr>
+    </w:tbl>
+    <w:p>
+      <w:pPr>
+        <w:spacing w:after="0" w:line="240" w:lineRule="auto"/>
+        <w:jc w:val="center"/>
+        <w:rPr>
+          <w:rFonts w:ascii="Arial Black" w:eastAsia="Arial Black" w:hAnsi="Arial Black" w:cs="Arial Black"/>
+          <w:b/>
+          <w:sz w:val="28"/>
+        </w:rPr>
+      </w:pPr>
     </w:p>
     <w:sectPr>
       <w:pgSz w:w="12240" w:h="15840"/>
@@ -11549,6 +12858,25 @@
     <w:semiHidden/>
     <w:unhideWhenUsed/>
   </w:style>
+  <w:style w:type="table" w:styleId="TableGrid">
+    <w:name w:val="Table Grid"/>
+    <w:basedOn w:val="TableNormal"/>
+    <w:uiPriority w:val="39"/>
+    <w:rsid w:val="00A95C26"/>
+    <w:pPr>
+      <w:spacing w:after="0" w:line="240" w:lineRule="auto"/>
+    </w:pPr>
+    <w:tblPr>
+      <w:tblBorders>
+        <w:top w:val="single" w:sz="4" w:space="0" w:color="auto"/>
+        <w:left w:val="single" w:sz="4" w:space="0" w:color="auto"/>
+        <w:bottom w:val="single" w:sz="4" w:space="0" w:color="auto"/>
+        <w:right w:val="single" w:sz="4" w:space="0" w:color="auto"/>
+        <w:insideH w:val="single" w:sz="4" w:space="0" w:color="auto"/>
+        <w:insideV w:val="single" w:sz="4" w:space="0" w:color="auto"/>
+      </w:tblBorders>
+    </w:tblPr>
+  </w:style>
 </w:styles>
 </file>
 

</xml_diff>

<commit_message>
Added Adam's review jsp and updated DDL and documentation that supports it.
</commit_message>
<xml_diff>
--- a/Design_Documentation.docx
+++ b/Design_Documentation.docx
@@ -6798,6 +6798,12 @@
                 <w:rFonts w:ascii="Calibri" w:eastAsia="Calibri" w:hAnsi="Calibri" w:cs="Calibri"/>
               </w:rPr>
             </w:pPr>
+            <w:r>
+              <w:rPr>
+                <w:rFonts w:ascii="Calibri" w:eastAsia="Calibri" w:hAnsi="Calibri" w:cs="Calibri"/>
+              </w:rPr>
+              <w:t>2</w:t>
+            </w:r>
           </w:p>
         </w:tc>
         <w:tc>
@@ -6950,6 +6956,12 @@
                 <w:rFonts w:ascii="Calibri" w:eastAsia="Calibri" w:hAnsi="Calibri" w:cs="Calibri"/>
               </w:rPr>
             </w:pPr>
+            <w:r>
+              <w:rPr>
+                <w:rFonts w:ascii="Calibri" w:eastAsia="Calibri" w:hAnsi="Calibri" w:cs="Calibri"/>
+              </w:rPr>
+              <w:t>1</w:t>
+            </w:r>
           </w:p>
         </w:tc>
         <w:tc>
@@ -11001,6 +11013,8 @@
         <w:rPr>
           <w:rFonts w:ascii="Calibri" w:eastAsia="Calibri" w:hAnsi="Calibri" w:cs="Calibri"/>
           <w:b/>
+          <w:color w:val="0000FF"/>
+          <w:u w:val="single"/>
         </w:rPr>
       </w:pPr>
       <w:hyperlink r:id="rId5">
@@ -11030,6 +11044,8 @@
         <w:rPr>
           <w:rFonts w:ascii="Calibri" w:eastAsia="Calibri" w:hAnsi="Calibri" w:cs="Calibri"/>
           <w:b/>
+          <w:color w:val="0000FF"/>
+          <w:u w:val="single"/>
         </w:rPr>
       </w:pPr>
       <w:hyperlink r:id="rId6">
@@ -11057,9 +11073,9 @@
       <w:pPr>
         <w:spacing w:after="0" w:line="240" w:lineRule="auto"/>
         <w:rPr>
-          <w:rFonts w:ascii="Arial Black" w:eastAsia="Times New Roman" w:hAnsi="Arial Black" w:cs="Times New Roman"/>
-          <w:b/>
-          <w:sz w:val="24"/>
+          <w:rFonts w:ascii="Calibri" w:eastAsia="Calibri" w:hAnsi="Calibri" w:cs="Calibri"/>
+          <w:color w:val="0000FF"/>
+          <w:u w:val="single"/>
         </w:rPr>
       </w:pPr>
       <w:hyperlink r:id="rId7">
@@ -11072,6 +11088,52 @@
           <w:t>https://www.w3schools.com/howto/howto_css_signup_form.asp</w:t>
         </w:r>
       </w:hyperlink>
+    </w:p>
+    <w:p>
+      <w:pPr>
+        <w:spacing w:after="0" w:line="240" w:lineRule="auto"/>
+        <w:rPr>
+          <w:rFonts w:ascii="Calibri" w:eastAsia="Calibri" w:hAnsi="Calibri" w:cs="Calibri"/>
+          <w:color w:val="0000FF"/>
+          <w:u w:val="single"/>
+        </w:rPr>
+      </w:pPr>
+    </w:p>
+    <w:p>
+      <w:pPr>
+        <w:spacing w:after="0" w:line="240" w:lineRule="auto"/>
+        <w:rPr>
+          <w:rFonts w:ascii="Arial Black" w:eastAsia="Arial Black" w:hAnsi="Arial Black" w:cs="Arial Black"/>
+          <w:b/>
+          <w:sz w:val="24"/>
+        </w:rPr>
+      </w:pPr>
+      <w:hyperlink r:id="rId8" w:history="1">
+        <w:r>
+          <w:rPr>
+            <w:rStyle w:val="Hyperlink"/>
+            <w:rFonts w:ascii="Calibri" w:eastAsia="Calibri" w:hAnsi="Calibri" w:cs="Calibri"/>
+            <w:color w:val="0000FF"/>
+          </w:rPr>
+          <w:t>https://www.codingnepalweb.com/star-rating-html-css-javascript-2/</w:t>
+        </w:r>
+      </w:hyperlink>
+      <w:r>
+        <w:rPr>
+          <w:rFonts w:ascii="Calibri" w:eastAsia="Calibri" w:hAnsi="Calibri" w:cs="Calibri"/>
+        </w:rPr>
+        <w:t xml:space="preserve"> </w:t>
+      </w:r>
+    </w:p>
+    <w:p>
+      <w:pPr>
+        <w:spacing w:after="0" w:line="240" w:lineRule="auto"/>
+        <w:rPr>
+          <w:rFonts w:ascii="Arial Black" w:eastAsia="Times New Roman" w:hAnsi="Arial Black" w:cs="Times New Roman"/>
+          <w:b/>
+          <w:sz w:val="24"/>
+        </w:rPr>
+      </w:pPr>
     </w:p>
     <w:p>
       <w:pPr>
@@ -11175,7 +11237,7 @@
                           <pic:cNvPicPr/>
                         </pic:nvPicPr>
                         <pic:blipFill>
-                          <a:blip r:embed="rId8" cstate="print">
+                          <a:blip r:embed="rId9" cstate="print">
                             <a:extLst>
                               <a:ext uri="{28A0092B-C50C-407E-A947-70E740481C1C}">
                                 <a14:useLocalDpi xmlns:a14="http://schemas.microsoft.com/office/drawing/2010/main" val="0"/>
@@ -11269,7 +11331,7 @@
                           </pic:cNvPicPr>
                         </pic:nvPicPr>
                         <pic:blipFill>
-                          <a:blip r:embed="rId9" cstate="print">
+                          <a:blip r:embed="rId10" cstate="print">
                             <a:extLst>
                               <a:ext uri="{28A0092B-C50C-407E-A947-70E740481C1C}">
                                 <a14:useLocalDpi xmlns:a14="http://schemas.microsoft.com/office/drawing/2010/main" val="0"/>
@@ -11367,7 +11429,7 @@
                           </pic:cNvPicPr>
                         </pic:nvPicPr>
                         <pic:blipFill>
-                          <a:blip r:embed="rId10" cstate="print">
+                          <a:blip r:embed="rId11" cstate="print">
                             <a:extLst>
                               <a:ext uri="{28A0092B-C50C-407E-A947-70E740481C1C}">
                                 <a14:useLocalDpi xmlns:a14="http://schemas.microsoft.com/office/drawing/2010/main" val="0"/>
@@ -11466,7 +11528,7 @@
                           </pic:cNvPicPr>
                         </pic:nvPicPr>
                         <pic:blipFill>
-                          <a:blip r:embed="rId11" cstate="print">
+                          <a:blip r:embed="rId12" cstate="print">
                             <a:extLst>
                               <a:ext uri="{28A0092B-C50C-407E-A947-70E740481C1C}">
                                 <a14:useLocalDpi xmlns:a14="http://schemas.microsoft.com/office/drawing/2010/main" val="0"/>
@@ -11564,7 +11626,7 @@
                           </pic:cNvPicPr>
                         </pic:nvPicPr>
                         <pic:blipFill>
-                          <a:blip r:embed="rId12" cstate="print">
+                          <a:blip r:embed="rId13" cstate="print">
                             <a:extLst>
                               <a:ext uri="{28A0092B-C50C-407E-A947-70E740481C1C}">
                                 <a14:useLocalDpi xmlns:a14="http://schemas.microsoft.com/office/drawing/2010/main" val="0"/>
@@ -11660,7 +11722,7 @@
                           </pic:cNvPicPr>
                         </pic:nvPicPr>
                         <pic:blipFill>
-                          <a:blip r:embed="rId13" cstate="print">
+                          <a:blip r:embed="rId14" cstate="print">
                             <a:extLst>
                               <a:ext uri="{28A0092B-C50C-407E-A947-70E740481C1C}">
                                 <a14:useLocalDpi xmlns:a14="http://schemas.microsoft.com/office/drawing/2010/main" val="0"/>
@@ -11756,7 +11818,7 @@
                           </pic:cNvPicPr>
                         </pic:nvPicPr>
                         <pic:blipFill>
-                          <a:blip r:embed="rId14" cstate="print">
+                          <a:blip r:embed="rId15" cstate="print">
                             <a:extLst>
                               <a:ext uri="{28A0092B-C50C-407E-A947-70E740481C1C}">
                                 <a14:useLocalDpi xmlns:a14="http://schemas.microsoft.com/office/drawing/2010/main" val="0"/>
@@ -11853,7 +11915,7 @@
                           </pic:cNvPicPr>
                         </pic:nvPicPr>
                         <pic:blipFill>
-                          <a:blip r:embed="rId15" cstate="print">
+                          <a:blip r:embed="rId16" cstate="print">
                             <a:extLst>
                               <a:ext uri="{28A0092B-C50C-407E-A947-70E740481C1C}">
                                 <a14:useLocalDpi xmlns:a14="http://schemas.microsoft.com/office/drawing/2010/main" val="0"/>
@@ -11950,7 +12012,7 @@
                           </pic:cNvPicPr>
                         </pic:nvPicPr>
                         <pic:blipFill>
-                          <a:blip r:embed="rId16" cstate="print">
+                          <a:blip r:embed="rId17" cstate="print">
                             <a:extLst>
                               <a:ext uri="{28A0092B-C50C-407E-A947-70E740481C1C}">
                                 <a14:useLocalDpi xmlns:a14="http://schemas.microsoft.com/office/drawing/2010/main" val="0"/>
@@ -12047,7 +12109,7 @@
                           </pic:cNvPicPr>
                         </pic:nvPicPr>
                         <pic:blipFill>
-                          <a:blip r:embed="rId17" cstate="print">
+                          <a:blip r:embed="rId18" cstate="print">
                             <a:extLst>
                               <a:ext uri="{28A0092B-C50C-407E-A947-70E740481C1C}">
                                 <a14:useLocalDpi xmlns:a14="http://schemas.microsoft.com/office/drawing/2010/main" val="0"/>
@@ -12145,7 +12207,7 @@
                           </pic:cNvPicPr>
                         </pic:nvPicPr>
                         <pic:blipFill>
-                          <a:blip r:embed="rId18" cstate="print">
+                          <a:blip r:embed="rId19" cstate="print">
                             <a:extLst>
                               <a:ext uri="{28A0092B-C50C-407E-A947-70E740481C1C}">
                                 <a14:useLocalDpi xmlns:a14="http://schemas.microsoft.com/office/drawing/2010/main" val="0"/>
@@ -12242,7 +12304,7 @@
                           </pic:cNvPicPr>
                         </pic:nvPicPr>
                         <pic:blipFill>
-                          <a:blip r:embed="rId19" cstate="print">
+                          <a:blip r:embed="rId20" cstate="print">
                             <a:extLst>
                               <a:ext uri="{28A0092B-C50C-407E-A947-70E740481C1C}">
                                 <a14:useLocalDpi xmlns:a14="http://schemas.microsoft.com/office/drawing/2010/main" val="0"/>
@@ -12877,6 +12939,18 @@
       </w:tblBorders>
     </w:tblPr>
   </w:style>
+  <w:style w:type="character" w:styleId="Hyperlink">
+    <w:name w:val="Hyperlink"/>
+    <w:basedOn w:val="DefaultParagraphFont"/>
+    <w:uiPriority w:val="99"/>
+    <w:semiHidden/>
+    <w:unhideWhenUsed/>
+    <w:rsid w:val="00F14BA2"/>
+    <w:rPr>
+      <w:color w:val="0563C1" w:themeColor="hyperlink"/>
+      <w:u w:val="single"/>
+    </w:rPr>
+  </w:style>
 </w:styles>
 </file>
 

</xml_diff>

<commit_message>
Updated Index.jsp (home); updated documentation walkthrough to represent new code updates.
</commit_message>
<xml_diff>
--- a/Design_Documentation.docx
+++ b/Design_Documentation.docx
@@ -414,11 +414,15 @@
       <w:pPr>
         <w:spacing w:after="0" w:line="240" w:lineRule="auto"/>
         <w:jc w:val="center"/>
-        <w:rPr>
-          <w:rFonts w:ascii="Arial Black" w:eastAsia="Arial Black" w:hAnsi="Arial Black" w:cs="Arial Black"/>
-          <w:b/>
-        </w:rPr>
       </w:pPr>
+      <w:hyperlink r:id="rId4" w:history="1">
+        <w:r>
+          <w:rPr>
+            <w:rStyle w:val="Hyperlink"/>
+          </w:rPr>
+          <w:t>joloses/COSC304_Project: Online Shopping Website Using SQL (github.com)</w:t>
+        </w:r>
+      </w:hyperlink>
     </w:p>
     <w:p>
       <w:pPr>
@@ -429,13 +433,15 @@
           <w:b/>
         </w:rPr>
       </w:pPr>
-      <w:r>
+    </w:p>
+    <w:p>
+      <w:pPr>
+        <w:spacing w:after="0" w:line="240" w:lineRule="auto"/>
         <w:rPr>
           <w:rFonts w:ascii="Arial Black" w:eastAsia="Arial Black" w:hAnsi="Arial Black" w:cs="Arial Black"/>
           <w:b/>
         </w:rPr>
-        <w:t>Online Cloud Link</w:t>
-      </w:r>
+      </w:pPr>
     </w:p>
     <w:p>
       <w:pPr>
@@ -446,14 +452,6 @@
           <w:sz w:val="32"/>
         </w:rPr>
       </w:pPr>
-      <w:r>
-        <w:rPr>
-          <w:rFonts w:ascii="Calibri Light" w:eastAsia="Calibri Light" w:hAnsi="Calibri Light" w:cs="Calibri Light"/>
-          <w:b/>
-          <w:sz w:val="32"/>
-        </w:rPr>
-        <w:t xml:space="preserve"> </w:t>
-      </w:r>
     </w:p>
     <w:p>
       <w:pPr>
@@ -709,11 +707,11 @@
         <w:tblLook w:val="04A0" w:firstRow="1" w:lastRow="0" w:firstColumn="1" w:lastColumn="0" w:noHBand="0" w:noVBand="1"/>
       </w:tblPr>
       <w:tblGrid>
-        <w:gridCol w:w="3634"/>
+        <w:gridCol w:w="3529"/>
         <w:gridCol w:w="1097"/>
         <w:gridCol w:w="963"/>
         <w:gridCol w:w="786"/>
-        <w:gridCol w:w="2988"/>
+        <w:gridCol w:w="3093"/>
       </w:tblGrid>
       <w:tr>
         <w:tblPrEx>
@@ -1528,6 +1526,12 @@
                 <w:rFonts w:ascii="Calibri" w:eastAsia="Calibri" w:hAnsi="Calibri" w:cs="Calibri"/>
               </w:rPr>
             </w:pPr>
+            <w:r>
+              <w:rPr>
+                <w:rFonts w:ascii="Calibri" w:eastAsia="Calibri" w:hAnsi="Calibri" w:cs="Calibri"/>
+              </w:rPr>
+              <w:t>8</w:t>
+            </w:r>
           </w:p>
         </w:tc>
         <w:tc>
@@ -3085,6 +3089,12 @@
                 <w:rFonts w:ascii="Calibri" w:eastAsia="Calibri" w:hAnsi="Calibri" w:cs="Calibri"/>
               </w:rPr>
             </w:pPr>
+            <w:r>
+              <w:rPr>
+                <w:rFonts w:ascii="Calibri" w:eastAsia="Calibri" w:hAnsi="Calibri" w:cs="Calibri"/>
+              </w:rPr>
+              <w:t>1</w:t>
+            </w:r>
           </w:p>
         </w:tc>
         <w:tc>
@@ -3237,6 +3247,12 @@
                 <w:rFonts w:ascii="Calibri" w:eastAsia="Calibri" w:hAnsi="Calibri" w:cs="Calibri"/>
               </w:rPr>
             </w:pPr>
+            <w:r>
+              <w:rPr>
+                <w:rFonts w:ascii="Calibri" w:eastAsia="Calibri" w:hAnsi="Calibri" w:cs="Calibri"/>
+              </w:rPr>
+              <w:t>1</w:t>
+            </w:r>
           </w:p>
         </w:tc>
         <w:tc>
@@ -3261,6 +3277,12 @@
                 <w:rFonts w:ascii="Calibri" w:eastAsia="Calibri" w:hAnsi="Calibri" w:cs="Calibri"/>
               </w:rPr>
             </w:pPr>
+            <w:r>
+              <w:rPr>
+                <w:rFonts w:ascii="Calibri" w:eastAsia="Calibri" w:hAnsi="Calibri" w:cs="Calibri"/>
+              </w:rPr>
+              <w:t>“Random” instead of user-based but there is a recommendation</w:t>
+            </w:r>
           </w:p>
         </w:tc>
       </w:tr>
@@ -4865,6 +4887,7 @@
                 <w:rFonts w:ascii="Calibri" w:eastAsia="Calibri" w:hAnsi="Calibri" w:cs="Calibri"/>
                 <w:color w:val="000000"/>
               </w:rPr>
+              <w:lastRenderedPageBreak/>
               <w:t>Multiple shipments per order supported</w:t>
             </w:r>
           </w:p>
@@ -5024,7 +5047,6 @@
                 <w:rFonts w:ascii="Calibri" w:eastAsia="Calibri" w:hAnsi="Calibri" w:cs="Calibri"/>
                 <w:color w:val="000000"/>
               </w:rPr>
-              <w:lastRenderedPageBreak/>
               <w:t>Calculate taxes/shipping (by items/state)</w:t>
             </w:r>
           </w:p>
@@ -8961,7 +8983,15 @@
                 <w:rFonts w:ascii="Calibri" w:eastAsia="Calibri" w:hAnsi="Calibri" w:cs="Calibri"/>
                 <w:color w:val="000000"/>
               </w:rPr>
-              <w:t>OR: Upload a photo to database for product</w:t>
+              <w:t xml:space="preserve">OR: Upload a photo to database for </w:t>
+            </w:r>
+            <w:r>
+              <w:rPr>
+                <w:rFonts w:ascii="Calibri" w:eastAsia="Calibri" w:hAnsi="Calibri" w:cs="Calibri"/>
+                <w:color w:val="000000"/>
+              </w:rPr>
+              <w:lastRenderedPageBreak/>
+              <w:t>product</w:t>
             </w:r>
           </w:p>
         </w:tc>
@@ -8993,6 +9023,7 @@
                 <w:rFonts w:ascii="Calibri" w:eastAsia="Calibri" w:hAnsi="Calibri" w:cs="Calibri"/>
                 <w:color w:val="000000"/>
               </w:rPr>
+              <w:lastRenderedPageBreak/>
               <w:t>Advanced</w:t>
             </w:r>
           </w:p>
@@ -9265,7 +9296,6 @@
                 <w:rFonts w:ascii="Calibri" w:eastAsia="Calibri" w:hAnsi="Calibri" w:cs="Calibri"/>
                 <w:color w:val="000000"/>
               </w:rPr>
-              <w:lastRenderedPageBreak/>
               <w:t>Add/update warehouse, customer</w:t>
             </w:r>
           </w:p>
@@ -10225,7 +10255,13 @@
               <w:rPr>
                 <w:rFonts w:ascii="Calibri" w:eastAsia="Calibri" w:hAnsi="Calibri" w:cs="Calibri"/>
               </w:rPr>
-              <w:t>2?</w:t>
+              <w:t>3</w:t>
+            </w:r>
+            <w:r>
+              <w:rPr>
+                <w:rFonts w:ascii="Calibri" w:eastAsia="Calibri" w:hAnsi="Calibri" w:cs="Calibri"/>
+              </w:rPr>
+              <w:t>?</w:t>
             </w:r>
           </w:p>
         </w:tc>
@@ -10267,7 +10303,55 @@
               <w:rPr>
                 <w:rFonts w:ascii="Calibri" w:eastAsia="Calibri" w:hAnsi="Calibri" w:cs="Calibri"/>
               </w:rPr>
-              <w:t xml:space="preserve">rmation page on checkout </w:t>
+              <w:t>rmation page on checkout</w:t>
+            </w:r>
+          </w:p>
+          <w:p>
+            <w:pPr>
+              <w:spacing w:after="0" w:line="240" w:lineRule="auto"/>
+              <w:rPr>
+                <w:rFonts w:ascii="Calibri" w:eastAsia="Calibri" w:hAnsi="Calibri" w:cs="Calibri"/>
+              </w:rPr>
+            </w:pPr>
+            <w:r>
+              <w:rPr>
+                <w:rFonts w:ascii="Calibri" w:eastAsia="Calibri" w:hAnsi="Calibri" w:cs="Calibri"/>
+              </w:rPr>
+              <w:t>New product DDL</w:t>
+            </w:r>
+            <w:r>
+              <w:rPr>
+                <w:rFonts w:ascii="Calibri" w:eastAsia="Calibri" w:hAnsi="Calibri" w:cs="Calibri"/>
+              </w:rPr>
+              <w:t>/images</w:t>
+            </w:r>
+          </w:p>
+          <w:p>
+            <w:pPr>
+              <w:spacing w:after="0" w:line="240" w:lineRule="auto"/>
+              <w:rPr>
+                <w:rFonts w:ascii="Calibri" w:eastAsia="Calibri" w:hAnsi="Calibri" w:cs="Calibri"/>
+              </w:rPr>
+            </w:pPr>
+            <w:r>
+              <w:rPr>
+                <w:rFonts w:ascii="Calibri" w:eastAsia="Calibri" w:hAnsi="Calibri" w:cs="Calibri"/>
+              </w:rPr>
+              <w:t>Page header present in most pages for convenience</w:t>
+            </w:r>
+          </w:p>
+          <w:p>
+            <w:pPr>
+              <w:spacing w:after="0" w:line="240" w:lineRule="auto"/>
+              <w:rPr>
+                <w:rFonts w:ascii="Calibri" w:eastAsia="Calibri" w:hAnsi="Calibri" w:cs="Calibri"/>
+              </w:rPr>
+            </w:pPr>
+            <w:r>
+              <w:rPr>
+                <w:rFonts w:ascii="Calibri" w:eastAsia="Calibri" w:hAnsi="Calibri" w:cs="Calibri"/>
+              </w:rPr>
+              <w:t xml:space="preserve"> </w:t>
             </w:r>
           </w:p>
         </w:tc>
@@ -10980,7 +11064,7 @@
           <w:b/>
         </w:rPr>
       </w:pPr>
-      <w:hyperlink r:id="rId4">
+      <w:hyperlink r:id="rId5">
         <w:r>
           <w:rPr>
             <w:rFonts w:ascii="Calibri" w:eastAsia="Calibri" w:hAnsi="Calibri" w:cs="Calibri"/>
@@ -11017,7 +11101,7 @@
           <w:u w:val="single"/>
         </w:rPr>
       </w:pPr>
-      <w:hyperlink r:id="rId5">
+      <w:hyperlink r:id="rId6">
         <w:r>
           <w:rPr>
             <w:rFonts w:ascii="Calibri" w:eastAsia="Calibri" w:hAnsi="Calibri" w:cs="Calibri"/>
@@ -11048,7 +11132,7 @@
           <w:u w:val="single"/>
         </w:rPr>
       </w:pPr>
-      <w:hyperlink r:id="rId6">
+      <w:hyperlink r:id="rId7">
         <w:r>
           <w:rPr>
             <w:rFonts w:ascii="Calibri" w:eastAsia="Calibri" w:hAnsi="Calibri" w:cs="Calibri"/>
@@ -11078,7 +11162,7 @@
           <w:u w:val="single"/>
         </w:rPr>
       </w:pPr>
-      <w:hyperlink r:id="rId7">
+      <w:hyperlink r:id="rId8">
         <w:r>
           <w:rPr>
             <w:rFonts w:ascii="Calibri" w:eastAsia="Calibri" w:hAnsi="Calibri" w:cs="Calibri"/>
@@ -11108,7 +11192,7 @@
           <w:sz w:val="24"/>
         </w:rPr>
       </w:pPr>
-      <w:hyperlink r:id="rId8" w:history="1">
+      <w:hyperlink r:id="rId9" w:history="1">
         <w:r>
           <w:rPr>
             <w:rStyle w:val="Hyperlink"/>
@@ -11127,11 +11211,37 @@
     </w:p>
     <w:p>
       <w:pPr>
-        <w:spacing w:after="0" w:line="240" w:lineRule="auto"/>
         <w:rPr>
-          <w:rFonts w:ascii="Arial Black" w:eastAsia="Times New Roman" w:hAnsi="Arial Black" w:cs="Times New Roman"/>
-          <w:b/>
-          <w:sz w:val="24"/>
+          <w:rFonts w:ascii="Arial" w:hAnsi="Arial" w:cs="Arial"/>
+        </w:rPr>
+      </w:pPr>
+    </w:p>
+    <w:p>
+      <w:pPr>
+        <w:rPr>
+          <w:rFonts w:ascii="Arial" w:hAnsi="Arial" w:cs="Arial"/>
+        </w:rPr>
+      </w:pPr>
+      <w:r>
+        <w:rPr>
+          <w:rFonts w:ascii="Arial" w:hAnsi="Arial" w:cs="Arial"/>
+        </w:rPr>
+        <w:t xml:space="preserve">Logo courtesy of: </w:t>
+      </w:r>
+      <w:hyperlink r:id="rId10" w:history="1">
+        <w:r>
+          <w:rPr>
+            <w:rStyle w:val="Hyperlink"/>
+            <w:rFonts w:ascii="Arial" w:hAnsi="Arial" w:cs="Arial"/>
+          </w:rPr>
+          <w:t>https://looka.com/</w:t>
+        </w:r>
+      </w:hyperlink>
+    </w:p>
+    <w:p>
+      <w:pPr>
+        <w:rPr>
+          <w:rFonts w:ascii="Arial" w:hAnsi="Arial" w:cs="Arial"/>
         </w:rPr>
       </w:pPr>
     </w:p>
@@ -11197,7 +11307,17 @@
                 <w:sz w:val="20"/>
                 <w:szCs w:val="20"/>
               </w:rPr>
+              <w:lastRenderedPageBreak/>
               <w:t>Home page for unsigned users, they can log in, sign up, or shop as a guest. They can also view all orders to see what others are getting!</w:t>
+            </w:r>
+            <w:r>
+              <w:rPr>
+                <w:rFonts w:ascii="Arial" w:eastAsia="Arial Black" w:hAnsi="Arial" w:cs="Arial"/>
+                <w:bCs/>
+                <w:sz w:val="20"/>
+                <w:szCs w:val="20"/>
+              </w:rPr>
+              <w:t xml:space="preserve"> </w:t>
             </w:r>
           </w:p>
         </w:tc>
@@ -11222,10 +11342,10 @@
                 <w:sz w:val="28"/>
               </w:rPr>
               <w:drawing>
-                <wp:inline distT="0" distB="0" distL="0" distR="0" wp14:anchorId="468FA158" wp14:editId="5166BCB7">
-                  <wp:extent cx="3781425" cy="1708509"/>
+                <wp:inline distT="0" distB="0" distL="0" distR="0" wp14:anchorId="230A9174" wp14:editId="636C0959">
+                  <wp:extent cx="4974590" cy="2273300"/>
                   <wp:effectExtent l="0" t="0" r="0" b="0"/>
-                  <wp:docPr id="50874683" name="Picture 1"/>
+                  <wp:docPr id="301217403" name="Picture 16"/>
                   <wp:cNvGraphicFramePr>
                     <a:graphicFrameLocks xmlns:a="http://schemas.openxmlformats.org/drawingml/2006/main" noChangeAspect="1"/>
                   </wp:cNvGraphicFramePr>
@@ -11233,11 +11353,11 @@
                     <a:graphicData uri="http://schemas.openxmlformats.org/drawingml/2006/picture">
                       <pic:pic xmlns:pic="http://schemas.openxmlformats.org/drawingml/2006/picture">
                         <pic:nvPicPr>
-                          <pic:cNvPr id="50874683" name="Picture 50874683"/>
+                          <pic:cNvPr id="301217403" name="Picture 301217403"/>
                           <pic:cNvPicPr/>
                         </pic:nvPicPr>
                         <pic:blipFill>
-                          <a:blip r:embed="rId9" cstate="print">
+                          <a:blip r:embed="rId11" cstate="print">
                             <a:extLst>
                               <a:ext uri="{28A0092B-C50C-407E-A947-70E740481C1C}">
                                 <a14:useLocalDpi xmlns:a14="http://schemas.microsoft.com/office/drawing/2010/main" val="0"/>
@@ -11251,7 +11371,7 @@
                         <pic:spPr>
                           <a:xfrm>
                             <a:off x="0" y="0"/>
-                            <a:ext cx="3801539" cy="1717597"/>
+                            <a:ext cx="4974590" cy="2273300"/>
                           </a:xfrm>
                           <a:prstGeom prst="rect">
                             <a:avLst/>
@@ -11288,7 +11408,6 @@
                 <w:sz w:val="20"/>
                 <w:szCs w:val="20"/>
               </w:rPr>
-              <w:lastRenderedPageBreak/>
               <w:t>Sign up page to register a new user into the database with all the necessary info.</w:t>
             </w:r>
           </w:p>
@@ -11331,7 +11450,7 @@
                           </pic:cNvPicPr>
                         </pic:nvPicPr>
                         <pic:blipFill>
-                          <a:blip r:embed="rId10" cstate="print">
+                          <a:blip r:embed="rId12" cstate="print">
                             <a:extLst>
                               <a:ext uri="{28A0092B-C50C-407E-A947-70E740481C1C}">
                                 <a14:useLocalDpi xmlns:a14="http://schemas.microsoft.com/office/drawing/2010/main" val="0"/>
@@ -11387,7 +11506,7 @@
                 <w:sz w:val="20"/>
                 <w:szCs w:val="20"/>
               </w:rPr>
-              <w:t>New home page once a user is logged in. They now have access to more features such as Administrator tools and their own info.</w:t>
+              <w:t>Alternatively, a user can log in with their credentials, validated through the database.</w:t>
             </w:r>
           </w:p>
         </w:tc>
@@ -11398,24 +11517,25 @@
           <w:p>
             <w:pPr>
               <w:jc w:val="center"/>
-              <w:rPr>
-                <w:rFonts w:ascii="Arial Black" w:eastAsia="Arial Black" w:hAnsi="Arial Black" w:cs="Arial Black"/>
-                <w:b/>
-                <w:sz w:val="28"/>
-              </w:rPr>
-            </w:pPr>
-            <w:r>
               <w:rPr>
                 <w:rFonts w:ascii="Arial Black" w:eastAsia="Arial Black" w:hAnsi="Arial Black" w:cs="Arial Black"/>
                 <w:b/>
                 <w:noProof/>
                 <w:sz w:val="28"/>
               </w:rPr>
+            </w:pPr>
+            <w:r>
+              <w:rPr>
+                <w:rFonts w:ascii="Arial Black" w:eastAsia="Arial Black" w:hAnsi="Arial Black" w:cs="Arial Black"/>
+                <w:b/>
+                <w:noProof/>
+                <w:sz w:val="28"/>
+              </w:rPr>
               <w:drawing>
-                <wp:inline distT="0" distB="0" distL="0" distR="0" wp14:anchorId="1AB68A91" wp14:editId="5B386784">
-                  <wp:extent cx="4972050" cy="2381250"/>
+                <wp:inline distT="0" distB="0" distL="0" distR="0" wp14:anchorId="712FF15E" wp14:editId="08B6AF34">
+                  <wp:extent cx="4974590" cy="2246630"/>
                   <wp:effectExtent l="0" t="0" r="0" b="0"/>
-                  <wp:docPr id="237639148" name="Picture 3"/>
+                  <wp:docPr id="315400525" name="Picture 17"/>
                   <wp:cNvGraphicFramePr>
                     <a:graphicFrameLocks xmlns:a="http://schemas.openxmlformats.org/drawingml/2006/main" noChangeAspect="1"/>
                   </wp:cNvGraphicFramePr>
@@ -11423,13 +11543,878 @@
                     <a:graphicData uri="http://schemas.openxmlformats.org/drawingml/2006/picture">
                       <pic:pic xmlns:pic="http://schemas.openxmlformats.org/drawingml/2006/picture">
                         <pic:nvPicPr>
-                          <pic:cNvPr id="0" name="Picture 2"/>
+                          <pic:cNvPr id="315400525" name="Picture 315400525"/>
+                          <pic:cNvPicPr/>
+                        </pic:nvPicPr>
+                        <pic:blipFill>
+                          <a:blip r:embed="rId13" cstate="print">
+                            <a:extLst>
+                              <a:ext uri="{28A0092B-C50C-407E-A947-70E740481C1C}">
+                                <a14:useLocalDpi xmlns:a14="http://schemas.microsoft.com/office/drawing/2010/main" val="0"/>
+                              </a:ext>
+                            </a:extLst>
+                          </a:blip>
+                          <a:stretch>
+                            <a:fillRect/>
+                          </a:stretch>
+                        </pic:blipFill>
+                        <pic:spPr>
+                          <a:xfrm>
+                            <a:off x="0" y="0"/>
+                            <a:ext cx="4974590" cy="2246630"/>
+                          </a:xfrm>
+                          <a:prstGeom prst="rect">
+                            <a:avLst/>
+                          </a:prstGeom>
+                        </pic:spPr>
+                      </pic:pic>
+                    </a:graphicData>
+                  </a:graphic>
+                </wp:inline>
+              </w:drawing>
+            </w:r>
+          </w:p>
+        </w:tc>
+      </w:tr>
+      <w:tr>
+        <w:tc>
+          <w:tcPr>
+            <w:tcW w:w="1526" w:type="dxa"/>
+          </w:tcPr>
+          <w:p>
+            <w:pPr>
+              <w:jc w:val="center"/>
+              <w:rPr>
+                <w:rFonts w:ascii="Arial" w:eastAsia="Arial Black" w:hAnsi="Arial" w:cs="Arial"/>
+                <w:bCs/>
+                <w:sz w:val="20"/>
+                <w:szCs w:val="20"/>
+              </w:rPr>
+            </w:pPr>
+            <w:r>
+              <w:rPr>
+                <w:rFonts w:ascii="Arial" w:eastAsia="Arial Black" w:hAnsi="Arial" w:cs="Arial"/>
+                <w:bCs/>
+                <w:sz w:val="20"/>
+                <w:szCs w:val="20"/>
+              </w:rPr>
+              <w:lastRenderedPageBreak/>
+              <w:t>New home page once a user is logged in. They now have access to more features such as Administrator tools and their own info.</w:t>
+            </w:r>
+          </w:p>
+        </w:tc>
+        <w:tc>
+          <w:tcPr>
+            <w:tcW w:w="8050" w:type="dxa"/>
+          </w:tcPr>
+          <w:p>
+            <w:pPr>
+              <w:jc w:val="center"/>
+              <w:rPr>
+                <w:rFonts w:ascii="Arial Black" w:eastAsia="Arial Black" w:hAnsi="Arial Black" w:cs="Arial Black"/>
+                <w:b/>
+                <w:sz w:val="28"/>
+              </w:rPr>
+            </w:pPr>
+            <w:r>
+              <w:rPr>
+                <w:rFonts w:ascii="Arial Black" w:eastAsia="Arial Black" w:hAnsi="Arial Black" w:cs="Arial Black"/>
+                <w:b/>
+                <w:noProof/>
+                <w:sz w:val="28"/>
+              </w:rPr>
+              <w:drawing>
+                <wp:inline distT="0" distB="0" distL="0" distR="0" wp14:anchorId="7AB74B2B" wp14:editId="30E97EEA">
+                  <wp:extent cx="4974590" cy="2273300"/>
+                  <wp:effectExtent l="0" t="0" r="0" b="0"/>
+                  <wp:docPr id="84053144" name="Picture 18"/>
+                  <wp:cNvGraphicFramePr>
+                    <a:graphicFrameLocks xmlns:a="http://schemas.openxmlformats.org/drawingml/2006/main" noChangeAspect="1"/>
+                  </wp:cNvGraphicFramePr>
+                  <a:graphic xmlns:a="http://schemas.openxmlformats.org/drawingml/2006/main">
+                    <a:graphicData uri="http://schemas.openxmlformats.org/drawingml/2006/picture">
+                      <pic:pic xmlns:pic="http://schemas.openxmlformats.org/drawingml/2006/picture">
+                        <pic:nvPicPr>
+                          <pic:cNvPr id="84053144" name="Picture 84053144"/>
+                          <pic:cNvPicPr/>
+                        </pic:nvPicPr>
+                        <pic:blipFill>
+                          <a:blip r:embed="rId14" cstate="print">
+                            <a:extLst>
+                              <a:ext uri="{28A0092B-C50C-407E-A947-70E740481C1C}">
+                                <a14:useLocalDpi xmlns:a14="http://schemas.microsoft.com/office/drawing/2010/main" val="0"/>
+                              </a:ext>
+                            </a:extLst>
+                          </a:blip>
+                          <a:stretch>
+                            <a:fillRect/>
+                          </a:stretch>
+                        </pic:blipFill>
+                        <pic:spPr>
+                          <a:xfrm>
+                            <a:off x="0" y="0"/>
+                            <a:ext cx="4974590" cy="2273300"/>
+                          </a:xfrm>
+                          <a:prstGeom prst="rect">
+                            <a:avLst/>
+                          </a:prstGeom>
+                        </pic:spPr>
+                      </pic:pic>
+                    </a:graphicData>
+                  </a:graphic>
+                </wp:inline>
+              </w:drawing>
+            </w:r>
+          </w:p>
+        </w:tc>
+      </w:tr>
+      <w:tr>
+        <w:tc>
+          <w:tcPr>
+            <w:tcW w:w="1526" w:type="dxa"/>
+          </w:tcPr>
+          <w:p>
+            <w:pPr>
+              <w:jc w:val="center"/>
+              <w:rPr>
+                <w:rFonts w:ascii="Arial" w:eastAsia="Arial Black" w:hAnsi="Arial" w:cs="Arial"/>
+                <w:bCs/>
+                <w:sz w:val="20"/>
+                <w:szCs w:val="20"/>
+              </w:rPr>
+            </w:pPr>
+            <w:r>
+              <w:rPr>
+                <w:rFonts w:ascii="Arial" w:eastAsia="Arial Black" w:hAnsi="Arial" w:cs="Arial"/>
+                <w:bCs/>
+                <w:sz w:val="20"/>
+                <w:szCs w:val="20"/>
+              </w:rPr>
+              <w:t>Admin page showing a summary of amounts earned in each day. Also lists all registered users in the database.</w:t>
+            </w:r>
+            <w:r>
+              <w:rPr>
+                <w:rFonts w:ascii="Arial" w:eastAsia="Arial Black" w:hAnsi="Arial" w:cs="Arial"/>
+                <w:bCs/>
+                <w:sz w:val="20"/>
+                <w:szCs w:val="20"/>
+              </w:rPr>
+              <w:t xml:space="preserve"> (note, header got cut from screenshot)</w:t>
+            </w:r>
+          </w:p>
+        </w:tc>
+        <w:tc>
+          <w:tcPr>
+            <w:tcW w:w="8050" w:type="dxa"/>
+          </w:tcPr>
+          <w:p>
+            <w:pPr>
+              <w:jc w:val="center"/>
+              <w:rPr>
+                <w:rFonts w:ascii="Arial Black" w:eastAsia="Arial Black" w:hAnsi="Arial Black" w:cs="Arial Black"/>
+                <w:b/>
+                <w:sz w:val="28"/>
+              </w:rPr>
+            </w:pPr>
+            <w:r>
+              <w:rPr>
+                <w:rFonts w:ascii="Arial" w:eastAsia="Arial Black" w:hAnsi="Arial" w:cs="Arial"/>
+                <w:bCs/>
+                <w:noProof/>
+                <w:sz w:val="20"/>
+                <w:szCs w:val="20"/>
+              </w:rPr>
+              <w:drawing>
+                <wp:inline distT="0" distB="0" distL="0" distR="0" wp14:anchorId="3D39AAE8" wp14:editId="189F4367">
+                  <wp:extent cx="4961255" cy="2509141"/>
+                  <wp:effectExtent l="0" t="0" r="0" b="0"/>
+                  <wp:docPr id="785589814" name="Picture 4"/>
+                  <wp:cNvGraphicFramePr>
+                    <a:graphicFrameLocks xmlns:a="http://schemas.openxmlformats.org/drawingml/2006/main" noChangeAspect="1"/>
+                  </wp:cNvGraphicFramePr>
+                  <a:graphic xmlns:a="http://schemas.openxmlformats.org/drawingml/2006/main">
+                    <a:graphicData uri="http://schemas.openxmlformats.org/drawingml/2006/picture">
+                      <pic:pic xmlns:pic="http://schemas.openxmlformats.org/drawingml/2006/picture">
+                        <pic:nvPicPr>
+                          <pic:cNvPr id="0" name="Picture 3"/>
                           <pic:cNvPicPr>
                             <a:picLocks noChangeAspect="1" noChangeArrowheads="1"/>
                           </pic:cNvPicPr>
                         </pic:nvPicPr>
                         <pic:blipFill>
-                          <a:blip r:embed="rId11" cstate="print">
+                          <a:blip r:embed="rId15" cstate="print">
+                            <a:extLst>
+                              <a:ext uri="{28A0092B-C50C-407E-A947-70E740481C1C}">
+                                <a14:useLocalDpi xmlns:a14="http://schemas.microsoft.com/office/drawing/2010/main" val="0"/>
+                              </a:ext>
+                            </a:extLst>
+                          </a:blip>
+                          <a:srcRect/>
+                          <a:stretch>
+                            <a:fillRect/>
+                          </a:stretch>
+                        </pic:blipFill>
+                        <pic:spPr bwMode="auto">
+                          <a:xfrm>
+                            <a:off x="0" y="0"/>
+                            <a:ext cx="5015653" cy="2536653"/>
+                          </a:xfrm>
+                          <a:prstGeom prst="rect">
+                            <a:avLst/>
+                          </a:prstGeom>
+                          <a:noFill/>
+                          <a:ln>
+                            <a:noFill/>
+                          </a:ln>
+                        </pic:spPr>
+                      </pic:pic>
+                    </a:graphicData>
+                  </a:graphic>
+                </wp:inline>
+              </w:drawing>
+            </w:r>
+          </w:p>
+        </w:tc>
+      </w:tr>
+      <w:tr>
+        <w:tc>
+          <w:tcPr>
+            <w:tcW w:w="1526" w:type="dxa"/>
+          </w:tcPr>
+          <w:p>
+            <w:pPr>
+              <w:jc w:val="center"/>
+              <w:rPr>
+                <w:rFonts w:ascii="Arial" w:hAnsi="Arial" w:cs="Arial"/>
+                <w:sz w:val="20"/>
+                <w:szCs w:val="20"/>
+              </w:rPr>
+            </w:pPr>
+            <w:r>
+              <w:rPr>
+                <w:rFonts w:ascii="Arial" w:hAnsi="Arial" w:cs="Arial"/>
+                <w:sz w:val="20"/>
+                <w:szCs w:val="20"/>
+              </w:rPr>
+              <w:t>Customer info page showing the entered information of the logged in user.</w:t>
+            </w:r>
+          </w:p>
+        </w:tc>
+        <w:tc>
+          <w:tcPr>
+            <w:tcW w:w="8050" w:type="dxa"/>
+          </w:tcPr>
+          <w:p>
+            <w:pPr>
+              <w:jc w:val="center"/>
+              <w:rPr>
+                <w:rFonts w:ascii="Arial Black" w:eastAsia="Arial Black" w:hAnsi="Arial Black" w:cs="Arial Black"/>
+                <w:b/>
+                <w:sz w:val="28"/>
+              </w:rPr>
+            </w:pPr>
+            <w:r>
+              <w:rPr>
+                <w:rFonts w:ascii="Arial" w:eastAsia="Arial Black" w:hAnsi="Arial" w:cs="Arial"/>
+                <w:bCs/>
+                <w:noProof/>
+                <w:sz w:val="20"/>
+                <w:szCs w:val="20"/>
+              </w:rPr>
+              <w:drawing>
+                <wp:inline distT="0" distB="0" distL="0" distR="0" wp14:anchorId="3BB0346F" wp14:editId="58854149">
+                  <wp:extent cx="4908306" cy="2200275"/>
+                  <wp:effectExtent l="0" t="0" r="0" b="0"/>
+                  <wp:docPr id="237415200" name="Picture 5"/>
+                  <wp:cNvGraphicFramePr>
+                    <a:graphicFrameLocks xmlns:a="http://schemas.openxmlformats.org/drawingml/2006/main" noChangeAspect="1"/>
+                  </wp:cNvGraphicFramePr>
+                  <a:graphic xmlns:a="http://schemas.openxmlformats.org/drawingml/2006/main">
+                    <a:graphicData uri="http://schemas.openxmlformats.org/drawingml/2006/picture">
+                      <pic:pic xmlns:pic="http://schemas.openxmlformats.org/drawingml/2006/picture">
+                        <pic:nvPicPr>
+                          <pic:cNvPr id="0" name="Picture 4"/>
+                          <pic:cNvPicPr>
+                            <a:picLocks noChangeAspect="1" noChangeArrowheads="1"/>
+                          </pic:cNvPicPr>
+                        </pic:nvPicPr>
+                        <pic:blipFill>
+                          <a:blip r:embed="rId16" cstate="print">
+                            <a:extLst>
+                              <a:ext uri="{28A0092B-C50C-407E-A947-70E740481C1C}">
+                                <a14:useLocalDpi xmlns:a14="http://schemas.microsoft.com/office/drawing/2010/main" val="0"/>
+                              </a:ext>
+                            </a:extLst>
+                          </a:blip>
+                          <a:srcRect/>
+                          <a:stretch>
+                            <a:fillRect/>
+                          </a:stretch>
+                        </pic:blipFill>
+                        <pic:spPr bwMode="auto">
+                          <a:xfrm>
+                            <a:off x="0" y="0"/>
+                            <a:ext cx="4924177" cy="2207390"/>
+                          </a:xfrm>
+                          <a:prstGeom prst="rect">
+                            <a:avLst/>
+                          </a:prstGeom>
+                          <a:noFill/>
+                          <a:ln>
+                            <a:noFill/>
+                          </a:ln>
+                        </pic:spPr>
+                      </pic:pic>
+                    </a:graphicData>
+                  </a:graphic>
+                </wp:inline>
+              </w:drawing>
+            </w:r>
+          </w:p>
+        </w:tc>
+      </w:tr>
+      <w:tr>
+        <w:tc>
+          <w:tcPr>
+            <w:tcW w:w="1526" w:type="dxa"/>
+          </w:tcPr>
+          <w:p>
+            <w:pPr>
+              <w:jc w:val="center"/>
+              <w:rPr>
+                <w:rFonts w:ascii="Arial" w:hAnsi="Arial" w:cs="Arial"/>
+                <w:sz w:val="20"/>
+                <w:szCs w:val="20"/>
+              </w:rPr>
+            </w:pPr>
+            <w:r>
+              <w:rPr>
+                <w:rFonts w:ascii="Arial" w:hAnsi="Arial" w:cs="Arial"/>
+                <w:sz w:val="20"/>
+                <w:szCs w:val="20"/>
+              </w:rPr>
+              <w:lastRenderedPageBreak/>
+              <w:t>Order summary page showing all customer orders by customer ID.</w:t>
+            </w:r>
+          </w:p>
+        </w:tc>
+        <w:tc>
+          <w:tcPr>
+            <w:tcW w:w="8050" w:type="dxa"/>
+          </w:tcPr>
+          <w:p>
+            <w:pPr>
+              <w:jc w:val="center"/>
+              <w:rPr>
+                <w:rFonts w:ascii="Arial Black" w:eastAsia="Arial Black" w:hAnsi="Arial Black" w:cs="Arial Black"/>
+                <w:b/>
+                <w:sz w:val="28"/>
+              </w:rPr>
+            </w:pPr>
+            <w:r>
+              <w:rPr>
+                <w:rFonts w:ascii="Arial" w:hAnsi="Arial" w:cs="Arial"/>
+                <w:noProof/>
+                <w:sz w:val="20"/>
+                <w:szCs w:val="20"/>
+              </w:rPr>
+              <w:drawing>
+                <wp:inline distT="0" distB="0" distL="0" distR="0" wp14:anchorId="65265EE0" wp14:editId="1CC8A597">
+                  <wp:extent cx="4951333" cy="2276475"/>
+                  <wp:effectExtent l="0" t="0" r="0" b="0"/>
+                  <wp:docPr id="1757595783" name="Picture 6"/>
+                  <wp:cNvGraphicFramePr>
+                    <a:graphicFrameLocks xmlns:a="http://schemas.openxmlformats.org/drawingml/2006/main" noChangeAspect="1"/>
+                  </wp:cNvGraphicFramePr>
+                  <a:graphic xmlns:a="http://schemas.openxmlformats.org/drawingml/2006/main">
+                    <a:graphicData uri="http://schemas.openxmlformats.org/drawingml/2006/picture">
+                      <pic:pic xmlns:pic="http://schemas.openxmlformats.org/drawingml/2006/picture">
+                        <pic:nvPicPr>
+                          <pic:cNvPr id="0" name="Picture 5"/>
+                          <pic:cNvPicPr>
+                            <a:picLocks noChangeAspect="1" noChangeArrowheads="1"/>
+                          </pic:cNvPicPr>
+                        </pic:nvPicPr>
+                        <pic:blipFill>
+                          <a:blip r:embed="rId17" cstate="print">
+                            <a:extLst>
+                              <a:ext uri="{28A0092B-C50C-407E-A947-70E740481C1C}">
+                                <a14:useLocalDpi xmlns:a14="http://schemas.microsoft.com/office/drawing/2010/main" val="0"/>
+                              </a:ext>
+                            </a:extLst>
+                          </a:blip>
+                          <a:srcRect/>
+                          <a:stretch>
+                            <a:fillRect/>
+                          </a:stretch>
+                        </pic:blipFill>
+                        <pic:spPr bwMode="auto">
+                          <a:xfrm>
+                            <a:off x="0" y="0"/>
+                            <a:ext cx="4958561" cy="2279798"/>
+                          </a:xfrm>
+                          <a:prstGeom prst="rect">
+                            <a:avLst/>
+                          </a:prstGeom>
+                          <a:noFill/>
+                          <a:ln>
+                            <a:noFill/>
+                          </a:ln>
+                        </pic:spPr>
+                      </pic:pic>
+                    </a:graphicData>
+                  </a:graphic>
+                </wp:inline>
+              </w:drawing>
+            </w:r>
+          </w:p>
+        </w:tc>
+      </w:tr>
+      <w:tr>
+        <w:tc>
+          <w:tcPr>
+            <w:tcW w:w="1526" w:type="dxa"/>
+          </w:tcPr>
+          <w:p>
+            <w:pPr>
+              <w:jc w:val="center"/>
+              <w:rPr>
+                <w:rFonts w:ascii="Arial" w:hAnsi="Arial" w:cs="Arial"/>
+                <w:sz w:val="20"/>
+                <w:szCs w:val="20"/>
+              </w:rPr>
+            </w:pPr>
+            <w:r>
+              <w:rPr>
+                <w:rFonts w:ascii="Arial" w:hAnsi="Arial" w:cs="Arial"/>
+                <w:sz w:val="20"/>
+                <w:szCs w:val="20"/>
+              </w:rPr>
+              <w:t>Product list page showing all products, price, and an option to add directly to cart. Users can click on product name for more info. They can also filter their search via the search bar.</w:t>
+            </w:r>
+          </w:p>
+        </w:tc>
+        <w:tc>
+          <w:tcPr>
+            <w:tcW w:w="8050" w:type="dxa"/>
+          </w:tcPr>
+          <w:p>
+            <w:pPr>
+              <w:jc w:val="center"/>
+              <w:rPr>
+                <w:rFonts w:ascii="Arial Black" w:eastAsia="Arial Black" w:hAnsi="Arial Black" w:cs="Arial Black"/>
+                <w:b/>
+                <w:sz w:val="28"/>
+              </w:rPr>
+            </w:pPr>
+            <w:r>
+              <w:rPr>
+                <w:rFonts w:ascii="Arial" w:hAnsi="Arial" w:cs="Arial"/>
+                <w:noProof/>
+                <w:sz w:val="20"/>
+                <w:szCs w:val="20"/>
+              </w:rPr>
+              <w:drawing>
+                <wp:inline distT="0" distB="0" distL="0" distR="0" wp14:anchorId="2F323CDD" wp14:editId="49EB4E0E">
+                  <wp:extent cx="4951333" cy="2276475"/>
+                  <wp:effectExtent l="0" t="0" r="0" b="0"/>
+                  <wp:docPr id="1417687631" name="Picture 7"/>
+                  <wp:cNvGraphicFramePr>
+                    <a:graphicFrameLocks xmlns:a="http://schemas.openxmlformats.org/drawingml/2006/main" noChangeAspect="1"/>
+                  </wp:cNvGraphicFramePr>
+                  <a:graphic xmlns:a="http://schemas.openxmlformats.org/drawingml/2006/main">
+                    <a:graphicData uri="http://schemas.openxmlformats.org/drawingml/2006/picture">
+                      <pic:pic xmlns:pic="http://schemas.openxmlformats.org/drawingml/2006/picture">
+                        <pic:nvPicPr>
+                          <pic:cNvPr id="0" name="Picture 6"/>
+                          <pic:cNvPicPr>
+                            <a:picLocks noChangeAspect="1" noChangeArrowheads="1"/>
+                          </pic:cNvPicPr>
+                        </pic:nvPicPr>
+                        <pic:blipFill>
+                          <a:blip r:embed="rId18" cstate="print">
+                            <a:extLst>
+                              <a:ext uri="{28A0092B-C50C-407E-A947-70E740481C1C}">
+                                <a14:useLocalDpi xmlns:a14="http://schemas.microsoft.com/office/drawing/2010/main" val="0"/>
+                              </a:ext>
+                            </a:extLst>
+                          </a:blip>
+                          <a:srcRect/>
+                          <a:stretch>
+                            <a:fillRect/>
+                          </a:stretch>
+                        </pic:blipFill>
+                        <pic:spPr bwMode="auto">
+                          <a:xfrm>
+                            <a:off x="0" y="0"/>
+                            <a:ext cx="4960189" cy="2280547"/>
+                          </a:xfrm>
+                          <a:prstGeom prst="rect">
+                            <a:avLst/>
+                          </a:prstGeom>
+                          <a:noFill/>
+                          <a:ln>
+                            <a:noFill/>
+                          </a:ln>
+                        </pic:spPr>
+                      </pic:pic>
+                    </a:graphicData>
+                  </a:graphic>
+                </wp:inline>
+              </w:drawing>
+            </w:r>
+          </w:p>
+        </w:tc>
+      </w:tr>
+      <w:tr>
+        <w:tc>
+          <w:tcPr>
+            <w:tcW w:w="1526" w:type="dxa"/>
+          </w:tcPr>
+          <w:p>
+            <w:pPr>
+              <w:jc w:val="center"/>
+              <w:rPr>
+                <w:rFonts w:ascii="Arial" w:hAnsi="Arial" w:cs="Arial"/>
+                <w:sz w:val="20"/>
+                <w:szCs w:val="20"/>
+              </w:rPr>
+            </w:pPr>
+            <w:r>
+              <w:rPr>
+                <w:rFonts w:ascii="Arial" w:hAnsi="Arial" w:cs="Arial"/>
+                <w:sz w:val="20"/>
+                <w:szCs w:val="20"/>
+              </w:rPr>
+              <w:t>Clicking on the product name brings the user to its product page. Here, they can see the name, ID, description, price and an image! They have the option to add it to their cart or go back to the product page.</w:t>
+            </w:r>
+            <w:r>
+              <w:rPr>
+                <w:rFonts w:ascii="Arial" w:hAnsi="Arial" w:cs="Arial"/>
+                <w:sz w:val="20"/>
+                <w:szCs w:val="20"/>
+              </w:rPr>
+              <w:t xml:space="preserve"> The user can also leave a review (next)</w:t>
+            </w:r>
+          </w:p>
+        </w:tc>
+        <w:tc>
+          <w:tcPr>
+            <w:tcW w:w="8050" w:type="dxa"/>
+          </w:tcPr>
+          <w:p>
+            <w:pPr>
+              <w:jc w:val="center"/>
+              <w:rPr>
+                <w:rFonts w:ascii="Arial Black" w:eastAsia="Arial Black" w:hAnsi="Arial Black" w:cs="Arial Black"/>
+                <w:b/>
+                <w:sz w:val="28"/>
+              </w:rPr>
+            </w:pPr>
+            <w:r>
+              <w:rPr>
+                <w:rFonts w:ascii="Arial Black" w:eastAsia="Arial Black" w:hAnsi="Arial Black" w:cs="Arial Black"/>
+                <w:b/>
+                <w:noProof/>
+                <w:sz w:val="28"/>
+              </w:rPr>
+              <w:drawing>
+                <wp:inline distT="0" distB="0" distL="0" distR="0" wp14:anchorId="31346E99" wp14:editId="7E0ED5D3">
+                  <wp:extent cx="4974590" cy="2289810"/>
+                  <wp:effectExtent l="0" t="0" r="0" b="0"/>
+                  <wp:docPr id="2122445600" name="Picture 14"/>
+                  <wp:cNvGraphicFramePr>
+                    <a:graphicFrameLocks xmlns:a="http://schemas.openxmlformats.org/drawingml/2006/main" noChangeAspect="1"/>
+                  </wp:cNvGraphicFramePr>
+                  <a:graphic xmlns:a="http://schemas.openxmlformats.org/drawingml/2006/main">
+                    <a:graphicData uri="http://schemas.openxmlformats.org/drawingml/2006/picture">
+                      <pic:pic xmlns:pic="http://schemas.openxmlformats.org/drawingml/2006/picture">
+                        <pic:nvPicPr>
+                          <pic:cNvPr id="2122445600" name="Picture 2122445600"/>
+                          <pic:cNvPicPr/>
+                        </pic:nvPicPr>
+                        <pic:blipFill>
+                          <a:blip r:embed="rId19" cstate="print">
+                            <a:extLst>
+                              <a:ext uri="{28A0092B-C50C-407E-A947-70E740481C1C}">
+                                <a14:useLocalDpi xmlns:a14="http://schemas.microsoft.com/office/drawing/2010/main" val="0"/>
+                              </a:ext>
+                            </a:extLst>
+                          </a:blip>
+                          <a:stretch>
+                            <a:fillRect/>
+                          </a:stretch>
+                        </pic:blipFill>
+                        <pic:spPr>
+                          <a:xfrm>
+                            <a:off x="0" y="0"/>
+                            <a:ext cx="4974590" cy="2289810"/>
+                          </a:xfrm>
+                          <a:prstGeom prst="rect">
+                            <a:avLst/>
+                          </a:prstGeom>
+                        </pic:spPr>
+                      </pic:pic>
+                    </a:graphicData>
+                  </a:graphic>
+                </wp:inline>
+              </w:drawing>
+            </w:r>
+          </w:p>
+        </w:tc>
+      </w:tr>
+      <w:tr>
+        <w:tc>
+          <w:tcPr>
+            <w:tcW w:w="1526" w:type="dxa"/>
+          </w:tcPr>
+          <w:p>
+            <w:pPr>
+              <w:jc w:val="center"/>
+              <w:rPr>
+                <w:rFonts w:ascii="Arial" w:hAnsi="Arial" w:cs="Arial"/>
+                <w:sz w:val="20"/>
+                <w:szCs w:val="20"/>
+              </w:rPr>
+            </w:pPr>
+            <w:r>
+              <w:rPr>
+                <w:rFonts w:ascii="Arial" w:hAnsi="Arial" w:cs="Arial"/>
+                <w:sz w:val="20"/>
+                <w:szCs w:val="20"/>
+              </w:rPr>
+              <w:lastRenderedPageBreak/>
+              <w:t>Upon leaving a review, the review will show listed on the same page as the product!</w:t>
+            </w:r>
+          </w:p>
+        </w:tc>
+        <w:tc>
+          <w:tcPr>
+            <w:tcW w:w="8050" w:type="dxa"/>
+          </w:tcPr>
+          <w:p>
+            <w:pPr>
+              <w:jc w:val="center"/>
+              <w:rPr>
+                <w:rFonts w:ascii="Arial" w:hAnsi="Arial" w:cs="Arial"/>
+                <w:noProof/>
+                <w:sz w:val="20"/>
+                <w:szCs w:val="20"/>
+              </w:rPr>
+            </w:pPr>
+            <w:r>
+              <w:rPr>
+                <w:rFonts w:ascii="Arial" w:hAnsi="Arial" w:cs="Arial"/>
+                <w:noProof/>
+                <w:sz w:val="20"/>
+                <w:szCs w:val="20"/>
+              </w:rPr>
+              <w:drawing>
+                <wp:inline distT="0" distB="0" distL="0" distR="0" wp14:anchorId="528216B7" wp14:editId="2A82FC1E">
+                  <wp:extent cx="4974590" cy="2273935"/>
+                  <wp:effectExtent l="0" t="0" r="0" b="0"/>
+                  <wp:docPr id="670516003" name="Picture 15"/>
+                  <wp:cNvGraphicFramePr>
+                    <a:graphicFrameLocks xmlns:a="http://schemas.openxmlformats.org/drawingml/2006/main" noChangeAspect="1"/>
+                  </wp:cNvGraphicFramePr>
+                  <a:graphic xmlns:a="http://schemas.openxmlformats.org/drawingml/2006/main">
+                    <a:graphicData uri="http://schemas.openxmlformats.org/drawingml/2006/picture">
+                      <pic:pic xmlns:pic="http://schemas.openxmlformats.org/drawingml/2006/picture">
+                        <pic:nvPicPr>
+                          <pic:cNvPr id="670516003" name="Picture 670516003"/>
+                          <pic:cNvPicPr/>
+                        </pic:nvPicPr>
+                        <pic:blipFill>
+                          <a:blip r:embed="rId20" cstate="print">
+                            <a:extLst>
+                              <a:ext uri="{28A0092B-C50C-407E-A947-70E740481C1C}">
+                                <a14:useLocalDpi xmlns:a14="http://schemas.microsoft.com/office/drawing/2010/main" val="0"/>
+                              </a:ext>
+                            </a:extLst>
+                          </a:blip>
+                          <a:stretch>
+                            <a:fillRect/>
+                          </a:stretch>
+                        </pic:blipFill>
+                        <pic:spPr>
+                          <a:xfrm>
+                            <a:off x="0" y="0"/>
+                            <a:ext cx="4974590" cy="2273935"/>
+                          </a:xfrm>
+                          <a:prstGeom prst="rect">
+                            <a:avLst/>
+                          </a:prstGeom>
+                        </pic:spPr>
+                      </pic:pic>
+                    </a:graphicData>
+                  </a:graphic>
+                </wp:inline>
+              </w:drawing>
+            </w:r>
+          </w:p>
+        </w:tc>
+      </w:tr>
+      <w:tr>
+        <w:tc>
+          <w:tcPr>
+            <w:tcW w:w="1526" w:type="dxa"/>
+          </w:tcPr>
+          <w:p>
+            <w:pPr>
+              <w:jc w:val="center"/>
+              <w:rPr>
+                <w:rFonts w:ascii="Arial" w:hAnsi="Arial" w:cs="Arial"/>
+                <w:sz w:val="20"/>
+                <w:szCs w:val="20"/>
+              </w:rPr>
+            </w:pPr>
+            <w:r>
+              <w:rPr>
+                <w:rFonts w:ascii="Arial" w:hAnsi="Arial" w:cs="Arial"/>
+                <w:sz w:val="20"/>
+                <w:szCs w:val="20"/>
+              </w:rPr>
+              <w:t>Once the user selects their desired items, they can review their shopping cart and update/remove quantities as needed.</w:t>
+            </w:r>
+          </w:p>
+        </w:tc>
+        <w:tc>
+          <w:tcPr>
+            <w:tcW w:w="8050" w:type="dxa"/>
+          </w:tcPr>
+          <w:p>
+            <w:pPr>
+              <w:jc w:val="center"/>
+              <w:rPr>
+                <w:rFonts w:ascii="Arial" w:hAnsi="Arial" w:cs="Arial"/>
+                <w:noProof/>
+                <w:sz w:val="20"/>
+                <w:szCs w:val="20"/>
+              </w:rPr>
+            </w:pPr>
+            <w:r>
+              <w:rPr>
+                <w:rFonts w:ascii="Arial Black" w:eastAsia="Arial Black" w:hAnsi="Arial Black" w:cs="Arial Black"/>
+                <w:b/>
+                <w:noProof/>
+                <w:sz w:val="28"/>
+              </w:rPr>
+              <w:drawing>
+                <wp:inline distT="0" distB="0" distL="0" distR="0" wp14:anchorId="6E2C307F" wp14:editId="219FF961">
+                  <wp:extent cx="5038725" cy="2426352"/>
+                  <wp:effectExtent l="0" t="0" r="0" b="0"/>
+                  <wp:docPr id="406660635" name="Picture 9"/>
+                  <wp:cNvGraphicFramePr>
+                    <a:graphicFrameLocks xmlns:a="http://schemas.openxmlformats.org/drawingml/2006/main" noChangeAspect="1"/>
+                  </wp:cNvGraphicFramePr>
+                  <a:graphic xmlns:a="http://schemas.openxmlformats.org/drawingml/2006/main">
+                    <a:graphicData uri="http://schemas.openxmlformats.org/drawingml/2006/picture">
+                      <pic:pic xmlns:pic="http://schemas.openxmlformats.org/drawingml/2006/picture">
+                        <pic:nvPicPr>
+                          <pic:cNvPr id="0" name="Picture 8"/>
+                          <pic:cNvPicPr>
+                            <a:picLocks noChangeAspect="1" noChangeArrowheads="1"/>
+                          </pic:cNvPicPr>
+                        </pic:nvPicPr>
+                        <pic:blipFill>
+                          <a:blip r:embed="rId21" cstate="print">
+                            <a:extLst>
+                              <a:ext uri="{28A0092B-C50C-407E-A947-70E740481C1C}">
+                                <a14:useLocalDpi xmlns:a14="http://schemas.microsoft.com/office/drawing/2010/main" val="0"/>
+                              </a:ext>
+                            </a:extLst>
+                          </a:blip>
+                          <a:srcRect/>
+                          <a:stretch>
+                            <a:fillRect/>
+                          </a:stretch>
+                        </pic:blipFill>
+                        <pic:spPr bwMode="auto">
+                          <a:xfrm>
+                            <a:off x="0" y="0"/>
+                            <a:ext cx="5061888" cy="2437506"/>
+                          </a:xfrm>
+                          <a:prstGeom prst="rect">
+                            <a:avLst/>
+                          </a:prstGeom>
+                          <a:noFill/>
+                          <a:ln>
+                            <a:noFill/>
+                          </a:ln>
+                        </pic:spPr>
+                      </pic:pic>
+                    </a:graphicData>
+                  </a:graphic>
+                </wp:inline>
+              </w:drawing>
+            </w:r>
+          </w:p>
+        </w:tc>
+      </w:tr>
+      <w:tr>
+        <w:tc>
+          <w:tcPr>
+            <w:tcW w:w="1526" w:type="dxa"/>
+          </w:tcPr>
+          <w:p>
+            <w:pPr>
+              <w:jc w:val="center"/>
+              <w:rPr>
+                <w:rFonts w:ascii="Arial" w:hAnsi="Arial" w:cs="Arial"/>
+                <w:sz w:val="20"/>
+                <w:szCs w:val="20"/>
+              </w:rPr>
+            </w:pPr>
+            <w:r>
+              <w:rPr>
+                <w:rFonts w:ascii="Arial" w:hAnsi="Arial" w:cs="Arial"/>
+                <w:sz w:val="20"/>
+                <w:szCs w:val="20"/>
+              </w:rPr>
+              <w:t>When checking out, the user will be prompted to enter their payment info. There are constraints for entering a 16 digit credit card number and a check to make sure it isn’t expired.</w:t>
+            </w:r>
+          </w:p>
+        </w:tc>
+        <w:tc>
+          <w:tcPr>
+            <w:tcW w:w="8050" w:type="dxa"/>
+          </w:tcPr>
+          <w:p>
+            <w:pPr>
+              <w:jc w:val="center"/>
+              <w:rPr>
+                <w:rFonts w:ascii="Arial" w:hAnsi="Arial" w:cs="Arial"/>
+                <w:noProof/>
+                <w:sz w:val="20"/>
+                <w:szCs w:val="20"/>
+              </w:rPr>
+            </w:pPr>
+            <w:r>
+              <w:rPr>
+                <w:rFonts w:ascii="Arial" w:hAnsi="Arial" w:cs="Arial"/>
+                <w:noProof/>
+                <w:sz w:val="20"/>
+                <w:szCs w:val="20"/>
+              </w:rPr>
+              <w:drawing>
+                <wp:inline distT="0" distB="0" distL="0" distR="0" wp14:anchorId="4190C3A8" wp14:editId="39FD91C8">
+                  <wp:extent cx="4972050" cy="2381250"/>
+                  <wp:effectExtent l="0" t="0" r="0" b="0"/>
+                  <wp:docPr id="821910382" name="Picture 11"/>
+                  <wp:cNvGraphicFramePr>
+                    <a:graphicFrameLocks xmlns:a="http://schemas.openxmlformats.org/drawingml/2006/main" noChangeAspect="1"/>
+                  </wp:cNvGraphicFramePr>
+                  <a:graphic xmlns:a="http://schemas.openxmlformats.org/drawingml/2006/main">
+                    <a:graphicData uri="http://schemas.openxmlformats.org/drawingml/2006/picture">
+                      <pic:pic xmlns:pic="http://schemas.openxmlformats.org/drawingml/2006/picture">
+                        <pic:nvPicPr>
+                          <pic:cNvPr id="0" name="Picture 9"/>
+                          <pic:cNvPicPr>
+                            <a:picLocks noChangeAspect="1" noChangeArrowheads="1"/>
+                          </pic:cNvPicPr>
+                        </pic:nvPicPr>
+                        <pic:blipFill>
+                          <a:blip r:embed="rId22" cstate="print">
                             <a:extLst>
                               <a:ext uri="{28A0092B-C50C-407E-A947-70E740481C1C}">
                                 <a14:useLocalDpi xmlns:a14="http://schemas.microsoft.com/office/drawing/2010/main" val="0"/>
@@ -11472,686 +12457,6 @@
             <w:pPr>
               <w:jc w:val="center"/>
               <w:rPr>
-                <w:rFonts w:ascii="Arial" w:eastAsia="Arial Black" w:hAnsi="Arial" w:cs="Arial"/>
-                <w:bCs/>
-                <w:sz w:val="20"/>
-                <w:szCs w:val="20"/>
-              </w:rPr>
-            </w:pPr>
-            <w:r>
-              <w:rPr>
-                <w:rFonts w:ascii="Arial" w:eastAsia="Arial Black" w:hAnsi="Arial" w:cs="Arial"/>
-                <w:bCs/>
-                <w:sz w:val="20"/>
-                <w:szCs w:val="20"/>
-              </w:rPr>
-              <w:t>Admin page showing a summary of amounts earned in each day. Also lists all registered users in the database.</w:t>
-            </w:r>
-          </w:p>
-        </w:tc>
-        <w:tc>
-          <w:tcPr>
-            <w:tcW w:w="8050" w:type="dxa"/>
-          </w:tcPr>
-          <w:p>
-            <w:pPr>
-              <w:jc w:val="center"/>
-              <w:rPr>
-                <w:rFonts w:ascii="Arial Black" w:eastAsia="Arial Black" w:hAnsi="Arial Black" w:cs="Arial Black"/>
-                <w:b/>
-                <w:sz w:val="28"/>
-              </w:rPr>
-            </w:pPr>
-            <w:r>
-              <w:rPr>
-                <w:rFonts w:ascii="Arial" w:eastAsia="Arial Black" w:hAnsi="Arial" w:cs="Arial"/>
-                <w:bCs/>
-                <w:noProof/>
-                <w:sz w:val="20"/>
-                <w:szCs w:val="20"/>
-              </w:rPr>
-              <w:drawing>
-                <wp:inline distT="0" distB="0" distL="0" distR="0" wp14:anchorId="3D39AAE8" wp14:editId="0B26668A">
-                  <wp:extent cx="5047384" cy="2552700"/>
-                  <wp:effectExtent l="0" t="0" r="0" b="0"/>
-                  <wp:docPr id="785589814" name="Picture 4"/>
-                  <wp:cNvGraphicFramePr>
-                    <a:graphicFrameLocks xmlns:a="http://schemas.openxmlformats.org/drawingml/2006/main" noChangeAspect="1"/>
-                  </wp:cNvGraphicFramePr>
-                  <a:graphic xmlns:a="http://schemas.openxmlformats.org/drawingml/2006/main">
-                    <a:graphicData uri="http://schemas.openxmlformats.org/drawingml/2006/picture">
-                      <pic:pic xmlns:pic="http://schemas.openxmlformats.org/drawingml/2006/picture">
-                        <pic:nvPicPr>
-                          <pic:cNvPr id="0" name="Picture 3"/>
-                          <pic:cNvPicPr>
-                            <a:picLocks noChangeAspect="1" noChangeArrowheads="1"/>
-                          </pic:cNvPicPr>
-                        </pic:nvPicPr>
-                        <pic:blipFill>
-                          <a:blip r:embed="rId12" cstate="print">
-                            <a:extLst>
-                              <a:ext uri="{28A0092B-C50C-407E-A947-70E740481C1C}">
-                                <a14:useLocalDpi xmlns:a14="http://schemas.microsoft.com/office/drawing/2010/main" val="0"/>
-                              </a:ext>
-                            </a:extLst>
-                          </a:blip>
-                          <a:srcRect/>
-                          <a:stretch>
-                            <a:fillRect/>
-                          </a:stretch>
-                        </pic:blipFill>
-                        <pic:spPr bwMode="auto">
-                          <a:xfrm>
-                            <a:off x="0" y="0"/>
-                            <a:ext cx="5065507" cy="2561866"/>
-                          </a:xfrm>
-                          <a:prstGeom prst="rect">
-                            <a:avLst/>
-                          </a:prstGeom>
-                          <a:noFill/>
-                          <a:ln>
-                            <a:noFill/>
-                          </a:ln>
-                        </pic:spPr>
-                      </pic:pic>
-                    </a:graphicData>
-                  </a:graphic>
-                </wp:inline>
-              </w:drawing>
-            </w:r>
-          </w:p>
-        </w:tc>
-      </w:tr>
-      <w:tr>
-        <w:tc>
-          <w:tcPr>
-            <w:tcW w:w="1526" w:type="dxa"/>
-          </w:tcPr>
-          <w:p>
-            <w:pPr>
-              <w:jc w:val="center"/>
-              <w:rPr>
-                <w:rFonts w:ascii="Arial" w:hAnsi="Arial" w:cs="Arial"/>
-                <w:sz w:val="20"/>
-                <w:szCs w:val="20"/>
-              </w:rPr>
-            </w:pPr>
-            <w:r>
-              <w:rPr>
-                <w:rFonts w:ascii="Arial" w:hAnsi="Arial" w:cs="Arial"/>
-                <w:sz w:val="20"/>
-                <w:szCs w:val="20"/>
-              </w:rPr>
-              <w:lastRenderedPageBreak/>
-              <w:t>Customer info page showing the entered information of the logged in user.</w:t>
-            </w:r>
-          </w:p>
-        </w:tc>
-        <w:tc>
-          <w:tcPr>
-            <w:tcW w:w="8050" w:type="dxa"/>
-          </w:tcPr>
-          <w:p>
-            <w:pPr>
-              <w:jc w:val="center"/>
-              <w:rPr>
-                <w:rFonts w:ascii="Arial Black" w:eastAsia="Arial Black" w:hAnsi="Arial Black" w:cs="Arial Black"/>
-                <w:b/>
-                <w:sz w:val="28"/>
-              </w:rPr>
-            </w:pPr>
-            <w:r>
-              <w:rPr>
-                <w:rFonts w:ascii="Arial" w:eastAsia="Arial Black" w:hAnsi="Arial" w:cs="Arial"/>
-                <w:bCs/>
-                <w:noProof/>
-                <w:sz w:val="20"/>
-                <w:szCs w:val="20"/>
-              </w:rPr>
-              <w:drawing>
-                <wp:inline distT="0" distB="0" distL="0" distR="0" wp14:anchorId="3BB0346F" wp14:editId="58854149">
-                  <wp:extent cx="4908306" cy="2200275"/>
-                  <wp:effectExtent l="0" t="0" r="0" b="0"/>
-                  <wp:docPr id="237415200" name="Picture 5"/>
-                  <wp:cNvGraphicFramePr>
-                    <a:graphicFrameLocks xmlns:a="http://schemas.openxmlformats.org/drawingml/2006/main" noChangeAspect="1"/>
-                  </wp:cNvGraphicFramePr>
-                  <a:graphic xmlns:a="http://schemas.openxmlformats.org/drawingml/2006/main">
-                    <a:graphicData uri="http://schemas.openxmlformats.org/drawingml/2006/picture">
-                      <pic:pic xmlns:pic="http://schemas.openxmlformats.org/drawingml/2006/picture">
-                        <pic:nvPicPr>
-                          <pic:cNvPr id="0" name="Picture 4"/>
-                          <pic:cNvPicPr>
-                            <a:picLocks noChangeAspect="1" noChangeArrowheads="1"/>
-                          </pic:cNvPicPr>
-                        </pic:nvPicPr>
-                        <pic:blipFill>
-                          <a:blip r:embed="rId13" cstate="print">
-                            <a:extLst>
-                              <a:ext uri="{28A0092B-C50C-407E-A947-70E740481C1C}">
-                                <a14:useLocalDpi xmlns:a14="http://schemas.microsoft.com/office/drawing/2010/main" val="0"/>
-                              </a:ext>
-                            </a:extLst>
-                          </a:blip>
-                          <a:srcRect/>
-                          <a:stretch>
-                            <a:fillRect/>
-                          </a:stretch>
-                        </pic:blipFill>
-                        <pic:spPr bwMode="auto">
-                          <a:xfrm>
-                            <a:off x="0" y="0"/>
-                            <a:ext cx="4924177" cy="2207390"/>
-                          </a:xfrm>
-                          <a:prstGeom prst="rect">
-                            <a:avLst/>
-                          </a:prstGeom>
-                          <a:noFill/>
-                          <a:ln>
-                            <a:noFill/>
-                          </a:ln>
-                        </pic:spPr>
-                      </pic:pic>
-                    </a:graphicData>
-                  </a:graphic>
-                </wp:inline>
-              </w:drawing>
-            </w:r>
-          </w:p>
-        </w:tc>
-      </w:tr>
-      <w:tr>
-        <w:tc>
-          <w:tcPr>
-            <w:tcW w:w="1526" w:type="dxa"/>
-          </w:tcPr>
-          <w:p>
-            <w:pPr>
-              <w:jc w:val="center"/>
-              <w:rPr>
-                <w:rFonts w:ascii="Arial" w:hAnsi="Arial" w:cs="Arial"/>
-                <w:sz w:val="20"/>
-                <w:szCs w:val="20"/>
-              </w:rPr>
-            </w:pPr>
-            <w:r>
-              <w:rPr>
-                <w:rFonts w:ascii="Arial" w:hAnsi="Arial" w:cs="Arial"/>
-                <w:sz w:val="20"/>
-                <w:szCs w:val="20"/>
-              </w:rPr>
-              <w:t>Order summary page showing all customer orders by customer ID.</w:t>
-            </w:r>
-          </w:p>
-        </w:tc>
-        <w:tc>
-          <w:tcPr>
-            <w:tcW w:w="8050" w:type="dxa"/>
-          </w:tcPr>
-          <w:p>
-            <w:pPr>
-              <w:jc w:val="center"/>
-              <w:rPr>
-                <w:rFonts w:ascii="Arial Black" w:eastAsia="Arial Black" w:hAnsi="Arial Black" w:cs="Arial Black"/>
-                <w:b/>
-                <w:sz w:val="28"/>
-              </w:rPr>
-            </w:pPr>
-            <w:r>
-              <w:rPr>
-                <w:rFonts w:ascii="Arial" w:hAnsi="Arial" w:cs="Arial"/>
-                <w:noProof/>
-                <w:sz w:val="20"/>
-                <w:szCs w:val="20"/>
-              </w:rPr>
-              <w:drawing>
-                <wp:inline distT="0" distB="0" distL="0" distR="0" wp14:anchorId="65265EE0" wp14:editId="1CC8A597">
-                  <wp:extent cx="4951333" cy="2276475"/>
-                  <wp:effectExtent l="0" t="0" r="0" b="0"/>
-                  <wp:docPr id="1757595783" name="Picture 6"/>
-                  <wp:cNvGraphicFramePr>
-                    <a:graphicFrameLocks xmlns:a="http://schemas.openxmlformats.org/drawingml/2006/main" noChangeAspect="1"/>
-                  </wp:cNvGraphicFramePr>
-                  <a:graphic xmlns:a="http://schemas.openxmlformats.org/drawingml/2006/main">
-                    <a:graphicData uri="http://schemas.openxmlformats.org/drawingml/2006/picture">
-                      <pic:pic xmlns:pic="http://schemas.openxmlformats.org/drawingml/2006/picture">
-                        <pic:nvPicPr>
-                          <pic:cNvPr id="0" name="Picture 5"/>
-                          <pic:cNvPicPr>
-                            <a:picLocks noChangeAspect="1" noChangeArrowheads="1"/>
-                          </pic:cNvPicPr>
-                        </pic:nvPicPr>
-                        <pic:blipFill>
-                          <a:blip r:embed="rId14" cstate="print">
-                            <a:extLst>
-                              <a:ext uri="{28A0092B-C50C-407E-A947-70E740481C1C}">
-                                <a14:useLocalDpi xmlns:a14="http://schemas.microsoft.com/office/drawing/2010/main" val="0"/>
-                              </a:ext>
-                            </a:extLst>
-                          </a:blip>
-                          <a:srcRect/>
-                          <a:stretch>
-                            <a:fillRect/>
-                          </a:stretch>
-                        </pic:blipFill>
-                        <pic:spPr bwMode="auto">
-                          <a:xfrm>
-                            <a:off x="0" y="0"/>
-                            <a:ext cx="4958561" cy="2279798"/>
-                          </a:xfrm>
-                          <a:prstGeom prst="rect">
-                            <a:avLst/>
-                          </a:prstGeom>
-                          <a:noFill/>
-                          <a:ln>
-                            <a:noFill/>
-                          </a:ln>
-                        </pic:spPr>
-                      </pic:pic>
-                    </a:graphicData>
-                  </a:graphic>
-                </wp:inline>
-              </w:drawing>
-            </w:r>
-          </w:p>
-        </w:tc>
-      </w:tr>
-      <w:tr>
-        <w:tc>
-          <w:tcPr>
-            <w:tcW w:w="1526" w:type="dxa"/>
-          </w:tcPr>
-          <w:p>
-            <w:pPr>
-              <w:jc w:val="center"/>
-              <w:rPr>
-                <w:rFonts w:ascii="Arial" w:hAnsi="Arial" w:cs="Arial"/>
-                <w:sz w:val="20"/>
-                <w:szCs w:val="20"/>
-              </w:rPr>
-            </w:pPr>
-            <w:r>
-              <w:rPr>
-                <w:rFonts w:ascii="Arial" w:hAnsi="Arial" w:cs="Arial"/>
-                <w:sz w:val="20"/>
-                <w:szCs w:val="20"/>
-              </w:rPr>
-              <w:t>Product list page showing all products, price, and an option to add directly to cart. Users can click on product name for more info. They can also filter their search via the search bar.</w:t>
-            </w:r>
-          </w:p>
-        </w:tc>
-        <w:tc>
-          <w:tcPr>
-            <w:tcW w:w="8050" w:type="dxa"/>
-          </w:tcPr>
-          <w:p>
-            <w:pPr>
-              <w:jc w:val="center"/>
-              <w:rPr>
-                <w:rFonts w:ascii="Arial Black" w:eastAsia="Arial Black" w:hAnsi="Arial Black" w:cs="Arial Black"/>
-                <w:b/>
-                <w:sz w:val="28"/>
-              </w:rPr>
-            </w:pPr>
-            <w:r>
-              <w:rPr>
-                <w:rFonts w:ascii="Arial" w:hAnsi="Arial" w:cs="Arial"/>
-                <w:noProof/>
-                <w:sz w:val="20"/>
-                <w:szCs w:val="20"/>
-              </w:rPr>
-              <w:drawing>
-                <wp:inline distT="0" distB="0" distL="0" distR="0" wp14:anchorId="2F323CDD" wp14:editId="49EB4E0E">
-                  <wp:extent cx="4951333" cy="2276475"/>
-                  <wp:effectExtent l="0" t="0" r="0" b="0"/>
-                  <wp:docPr id="1417687631" name="Picture 7"/>
-                  <wp:cNvGraphicFramePr>
-                    <a:graphicFrameLocks xmlns:a="http://schemas.openxmlformats.org/drawingml/2006/main" noChangeAspect="1"/>
-                  </wp:cNvGraphicFramePr>
-                  <a:graphic xmlns:a="http://schemas.openxmlformats.org/drawingml/2006/main">
-                    <a:graphicData uri="http://schemas.openxmlformats.org/drawingml/2006/picture">
-                      <pic:pic xmlns:pic="http://schemas.openxmlformats.org/drawingml/2006/picture">
-                        <pic:nvPicPr>
-                          <pic:cNvPr id="0" name="Picture 6"/>
-                          <pic:cNvPicPr>
-                            <a:picLocks noChangeAspect="1" noChangeArrowheads="1"/>
-                          </pic:cNvPicPr>
-                        </pic:nvPicPr>
-                        <pic:blipFill>
-                          <a:blip r:embed="rId15" cstate="print">
-                            <a:extLst>
-                              <a:ext uri="{28A0092B-C50C-407E-A947-70E740481C1C}">
-                                <a14:useLocalDpi xmlns:a14="http://schemas.microsoft.com/office/drawing/2010/main" val="0"/>
-                              </a:ext>
-                            </a:extLst>
-                          </a:blip>
-                          <a:srcRect/>
-                          <a:stretch>
-                            <a:fillRect/>
-                          </a:stretch>
-                        </pic:blipFill>
-                        <pic:spPr bwMode="auto">
-                          <a:xfrm>
-                            <a:off x="0" y="0"/>
-                            <a:ext cx="4960189" cy="2280547"/>
-                          </a:xfrm>
-                          <a:prstGeom prst="rect">
-                            <a:avLst/>
-                          </a:prstGeom>
-                          <a:noFill/>
-                          <a:ln>
-                            <a:noFill/>
-                          </a:ln>
-                        </pic:spPr>
-                      </pic:pic>
-                    </a:graphicData>
-                  </a:graphic>
-                </wp:inline>
-              </w:drawing>
-            </w:r>
-          </w:p>
-        </w:tc>
-      </w:tr>
-      <w:tr>
-        <w:tc>
-          <w:tcPr>
-            <w:tcW w:w="1526" w:type="dxa"/>
-          </w:tcPr>
-          <w:p>
-            <w:pPr>
-              <w:jc w:val="center"/>
-              <w:rPr>
-                <w:rFonts w:ascii="Arial" w:hAnsi="Arial" w:cs="Arial"/>
-                <w:sz w:val="20"/>
-                <w:szCs w:val="20"/>
-              </w:rPr>
-            </w:pPr>
-            <w:r>
-              <w:rPr>
-                <w:rFonts w:ascii="Arial" w:hAnsi="Arial" w:cs="Arial"/>
-                <w:sz w:val="20"/>
-                <w:szCs w:val="20"/>
-              </w:rPr>
-              <w:lastRenderedPageBreak/>
-              <w:t>Clicking on the product name brings the user to its product page. Here, they can see the name, ID, description, price and an image! They have the option to add it to their cart or go back to the product page.</w:t>
-            </w:r>
-          </w:p>
-        </w:tc>
-        <w:tc>
-          <w:tcPr>
-            <w:tcW w:w="8050" w:type="dxa"/>
-          </w:tcPr>
-          <w:p>
-            <w:pPr>
-              <w:jc w:val="center"/>
-              <w:rPr>
-                <w:rFonts w:ascii="Arial Black" w:eastAsia="Arial Black" w:hAnsi="Arial Black" w:cs="Arial Black"/>
-                <w:b/>
-                <w:sz w:val="28"/>
-              </w:rPr>
-            </w:pPr>
-            <w:r>
-              <w:rPr>
-                <w:rFonts w:ascii="Arial" w:hAnsi="Arial" w:cs="Arial"/>
-                <w:noProof/>
-                <w:sz w:val="20"/>
-                <w:szCs w:val="20"/>
-              </w:rPr>
-              <w:drawing>
-                <wp:inline distT="0" distB="0" distL="0" distR="0" wp14:anchorId="443E3ABF" wp14:editId="112EC293">
-                  <wp:extent cx="5375763" cy="2409825"/>
-                  <wp:effectExtent l="0" t="0" r="0" b="0"/>
-                  <wp:docPr id="189230338" name="Picture 8"/>
-                  <wp:cNvGraphicFramePr>
-                    <a:graphicFrameLocks xmlns:a="http://schemas.openxmlformats.org/drawingml/2006/main" noChangeAspect="1"/>
-                  </wp:cNvGraphicFramePr>
-                  <a:graphic xmlns:a="http://schemas.openxmlformats.org/drawingml/2006/main">
-                    <a:graphicData uri="http://schemas.openxmlformats.org/drawingml/2006/picture">
-                      <pic:pic xmlns:pic="http://schemas.openxmlformats.org/drawingml/2006/picture">
-                        <pic:nvPicPr>
-                          <pic:cNvPr id="0" name="Picture 7"/>
-                          <pic:cNvPicPr>
-                            <a:picLocks noChangeAspect="1" noChangeArrowheads="1"/>
-                          </pic:cNvPicPr>
-                        </pic:nvPicPr>
-                        <pic:blipFill>
-                          <a:blip r:embed="rId16" cstate="print">
-                            <a:extLst>
-                              <a:ext uri="{28A0092B-C50C-407E-A947-70E740481C1C}">
-                                <a14:useLocalDpi xmlns:a14="http://schemas.microsoft.com/office/drawing/2010/main" val="0"/>
-                              </a:ext>
-                            </a:extLst>
-                          </a:blip>
-                          <a:srcRect/>
-                          <a:stretch>
-                            <a:fillRect/>
-                          </a:stretch>
-                        </pic:blipFill>
-                        <pic:spPr bwMode="auto">
-                          <a:xfrm>
-                            <a:off x="0" y="0"/>
-                            <a:ext cx="5381760" cy="2412513"/>
-                          </a:xfrm>
-                          <a:prstGeom prst="rect">
-                            <a:avLst/>
-                          </a:prstGeom>
-                          <a:noFill/>
-                          <a:ln>
-                            <a:noFill/>
-                          </a:ln>
-                        </pic:spPr>
-                      </pic:pic>
-                    </a:graphicData>
-                  </a:graphic>
-                </wp:inline>
-              </w:drawing>
-            </w:r>
-          </w:p>
-        </w:tc>
-      </w:tr>
-      <w:tr>
-        <w:tc>
-          <w:tcPr>
-            <w:tcW w:w="1526" w:type="dxa"/>
-          </w:tcPr>
-          <w:p>
-            <w:pPr>
-              <w:jc w:val="center"/>
-              <w:rPr>
-                <w:rFonts w:ascii="Arial" w:hAnsi="Arial" w:cs="Arial"/>
-                <w:sz w:val="20"/>
-                <w:szCs w:val="20"/>
-              </w:rPr>
-            </w:pPr>
-            <w:r>
-              <w:rPr>
-                <w:rFonts w:ascii="Arial" w:hAnsi="Arial" w:cs="Arial"/>
-                <w:sz w:val="20"/>
-                <w:szCs w:val="20"/>
-              </w:rPr>
-              <w:t>Once the user selects their desired items, they can review their shopping cart and update/remove quantities as needed.</w:t>
-            </w:r>
-          </w:p>
-        </w:tc>
-        <w:tc>
-          <w:tcPr>
-            <w:tcW w:w="8050" w:type="dxa"/>
-          </w:tcPr>
-          <w:p>
-            <w:pPr>
-              <w:jc w:val="center"/>
-              <w:rPr>
-                <w:rFonts w:ascii="Arial" w:hAnsi="Arial" w:cs="Arial"/>
-                <w:noProof/>
-                <w:sz w:val="20"/>
-                <w:szCs w:val="20"/>
-              </w:rPr>
-            </w:pPr>
-            <w:r>
-              <w:rPr>
-                <w:rFonts w:ascii="Arial Black" w:eastAsia="Arial Black" w:hAnsi="Arial Black" w:cs="Arial Black"/>
-                <w:b/>
-                <w:noProof/>
-                <w:sz w:val="28"/>
-              </w:rPr>
-              <w:drawing>
-                <wp:inline distT="0" distB="0" distL="0" distR="0" wp14:anchorId="6E2C307F" wp14:editId="219FF961">
-                  <wp:extent cx="5038725" cy="2426352"/>
-                  <wp:effectExtent l="0" t="0" r="0" b="0"/>
-                  <wp:docPr id="406660635" name="Picture 9"/>
-                  <wp:cNvGraphicFramePr>
-                    <a:graphicFrameLocks xmlns:a="http://schemas.openxmlformats.org/drawingml/2006/main" noChangeAspect="1"/>
-                  </wp:cNvGraphicFramePr>
-                  <a:graphic xmlns:a="http://schemas.openxmlformats.org/drawingml/2006/main">
-                    <a:graphicData uri="http://schemas.openxmlformats.org/drawingml/2006/picture">
-                      <pic:pic xmlns:pic="http://schemas.openxmlformats.org/drawingml/2006/picture">
-                        <pic:nvPicPr>
-                          <pic:cNvPr id="0" name="Picture 8"/>
-                          <pic:cNvPicPr>
-                            <a:picLocks noChangeAspect="1" noChangeArrowheads="1"/>
-                          </pic:cNvPicPr>
-                        </pic:nvPicPr>
-                        <pic:blipFill>
-                          <a:blip r:embed="rId17" cstate="print">
-                            <a:extLst>
-                              <a:ext uri="{28A0092B-C50C-407E-A947-70E740481C1C}">
-                                <a14:useLocalDpi xmlns:a14="http://schemas.microsoft.com/office/drawing/2010/main" val="0"/>
-                              </a:ext>
-                            </a:extLst>
-                          </a:blip>
-                          <a:srcRect/>
-                          <a:stretch>
-                            <a:fillRect/>
-                          </a:stretch>
-                        </pic:blipFill>
-                        <pic:spPr bwMode="auto">
-                          <a:xfrm>
-                            <a:off x="0" y="0"/>
-                            <a:ext cx="5061888" cy="2437506"/>
-                          </a:xfrm>
-                          <a:prstGeom prst="rect">
-                            <a:avLst/>
-                          </a:prstGeom>
-                          <a:noFill/>
-                          <a:ln>
-                            <a:noFill/>
-                          </a:ln>
-                        </pic:spPr>
-                      </pic:pic>
-                    </a:graphicData>
-                  </a:graphic>
-                </wp:inline>
-              </w:drawing>
-            </w:r>
-          </w:p>
-        </w:tc>
-      </w:tr>
-      <w:tr>
-        <w:tc>
-          <w:tcPr>
-            <w:tcW w:w="1526" w:type="dxa"/>
-          </w:tcPr>
-          <w:p>
-            <w:pPr>
-              <w:jc w:val="center"/>
-              <w:rPr>
-                <w:rFonts w:ascii="Arial" w:hAnsi="Arial" w:cs="Arial"/>
-                <w:sz w:val="20"/>
-                <w:szCs w:val="20"/>
-              </w:rPr>
-            </w:pPr>
-            <w:r>
-              <w:rPr>
-                <w:rFonts w:ascii="Arial" w:hAnsi="Arial" w:cs="Arial"/>
-                <w:sz w:val="20"/>
-                <w:szCs w:val="20"/>
-              </w:rPr>
-              <w:t>When checking out, the user will be prompted to enter their payment info. There are constraints for entering a 16 digit credit card number and a check to make sure it isn’t expired.</w:t>
-            </w:r>
-          </w:p>
-        </w:tc>
-        <w:tc>
-          <w:tcPr>
-            <w:tcW w:w="8050" w:type="dxa"/>
-          </w:tcPr>
-          <w:p>
-            <w:pPr>
-              <w:jc w:val="center"/>
-              <w:rPr>
-                <w:rFonts w:ascii="Arial" w:hAnsi="Arial" w:cs="Arial"/>
-                <w:noProof/>
-                <w:sz w:val="20"/>
-                <w:szCs w:val="20"/>
-              </w:rPr>
-            </w:pPr>
-            <w:r>
-              <w:rPr>
-                <w:rFonts w:ascii="Arial" w:hAnsi="Arial" w:cs="Arial"/>
-                <w:noProof/>
-                <w:sz w:val="20"/>
-                <w:szCs w:val="20"/>
-              </w:rPr>
-              <w:drawing>
-                <wp:inline distT="0" distB="0" distL="0" distR="0" wp14:anchorId="4190C3A8" wp14:editId="39FD91C8">
-                  <wp:extent cx="4972050" cy="2381250"/>
-                  <wp:effectExtent l="0" t="0" r="0" b="0"/>
-                  <wp:docPr id="821910382" name="Picture 11"/>
-                  <wp:cNvGraphicFramePr>
-                    <a:graphicFrameLocks xmlns:a="http://schemas.openxmlformats.org/drawingml/2006/main" noChangeAspect="1"/>
-                  </wp:cNvGraphicFramePr>
-                  <a:graphic xmlns:a="http://schemas.openxmlformats.org/drawingml/2006/main">
-                    <a:graphicData uri="http://schemas.openxmlformats.org/drawingml/2006/picture">
-                      <pic:pic xmlns:pic="http://schemas.openxmlformats.org/drawingml/2006/picture">
-                        <pic:nvPicPr>
-                          <pic:cNvPr id="0" name="Picture 9"/>
-                          <pic:cNvPicPr>
-                            <a:picLocks noChangeAspect="1" noChangeArrowheads="1"/>
-                          </pic:cNvPicPr>
-                        </pic:nvPicPr>
-                        <pic:blipFill>
-                          <a:blip r:embed="rId18" cstate="print">
-                            <a:extLst>
-                              <a:ext uri="{28A0092B-C50C-407E-A947-70E740481C1C}">
-                                <a14:useLocalDpi xmlns:a14="http://schemas.microsoft.com/office/drawing/2010/main" val="0"/>
-                              </a:ext>
-                            </a:extLst>
-                          </a:blip>
-                          <a:srcRect/>
-                          <a:stretch>
-                            <a:fillRect/>
-                          </a:stretch>
-                        </pic:blipFill>
-                        <pic:spPr bwMode="auto">
-                          <a:xfrm>
-                            <a:off x="0" y="0"/>
-                            <a:ext cx="4972050" cy="2381250"/>
-                          </a:xfrm>
-                          <a:prstGeom prst="rect">
-                            <a:avLst/>
-                          </a:prstGeom>
-                          <a:noFill/>
-                          <a:ln>
-                            <a:noFill/>
-                          </a:ln>
-                        </pic:spPr>
-                      </pic:pic>
-                    </a:graphicData>
-                  </a:graphic>
-                </wp:inline>
-              </w:drawing>
-            </w:r>
-          </w:p>
-        </w:tc>
-      </w:tr>
-      <w:tr>
-        <w:tc>
-          <w:tcPr>
-            <w:tcW w:w="1526" w:type="dxa"/>
-          </w:tcPr>
-          <w:p>
-            <w:pPr>
-              <w:jc w:val="center"/>
-              <w:rPr>
                 <w:rFonts w:ascii="Arial" w:hAnsi="Arial" w:cs="Arial"/>
                 <w:sz w:val="20"/>
                 <w:szCs w:val="20"/>
@@ -12207,7 +12512,7 @@
                           </pic:cNvPicPr>
                         </pic:nvPicPr>
                         <pic:blipFill>
-                          <a:blip r:embed="rId19" cstate="print">
+                          <a:blip r:embed="rId23" cstate="print">
                             <a:extLst>
                               <a:ext uri="{28A0092B-C50C-407E-A947-70E740481C1C}">
                                 <a14:useLocalDpi xmlns:a14="http://schemas.microsoft.com/office/drawing/2010/main" val="0"/>
@@ -12304,7 +12609,7 @@
                           </pic:cNvPicPr>
                         </pic:nvPicPr>
                         <pic:blipFill>
-                          <a:blip r:embed="rId20" cstate="print">
+                          <a:blip r:embed="rId24" cstate="print">
                             <a:extLst>
                               <a:ext uri="{28A0092B-C50C-407E-A947-70E740481C1C}">
                                 <a14:useLocalDpi xmlns:a14="http://schemas.microsoft.com/office/drawing/2010/main" val="0"/>
@@ -12335,138 +12640,6 @@
                 </wp:inline>
               </w:drawing>
             </w:r>
-          </w:p>
-        </w:tc>
-      </w:tr>
-      <w:tr>
-        <w:tc>
-          <w:tcPr>
-            <w:tcW w:w="1526" w:type="dxa"/>
-          </w:tcPr>
-          <w:p>
-            <w:pPr>
-              <w:jc w:val="center"/>
-              <w:rPr>
-                <w:rFonts w:ascii="Arial" w:hAnsi="Arial" w:cs="Arial"/>
-                <w:sz w:val="20"/>
-                <w:szCs w:val="20"/>
-              </w:rPr>
-            </w:pPr>
-          </w:p>
-        </w:tc>
-        <w:tc>
-          <w:tcPr>
-            <w:tcW w:w="8050" w:type="dxa"/>
-          </w:tcPr>
-          <w:p>
-            <w:pPr>
-              <w:jc w:val="center"/>
-              <w:rPr>
-                <w:rFonts w:ascii="Arial" w:hAnsi="Arial" w:cs="Arial"/>
-                <w:noProof/>
-                <w:sz w:val="20"/>
-                <w:szCs w:val="20"/>
-              </w:rPr>
-            </w:pPr>
-          </w:p>
-        </w:tc>
-      </w:tr>
-      <w:tr>
-        <w:tc>
-          <w:tcPr>
-            <w:tcW w:w="1526" w:type="dxa"/>
-          </w:tcPr>
-          <w:p>
-            <w:pPr>
-              <w:jc w:val="center"/>
-              <w:rPr>
-                <w:rFonts w:ascii="Arial" w:hAnsi="Arial" w:cs="Arial"/>
-                <w:sz w:val="20"/>
-                <w:szCs w:val="20"/>
-              </w:rPr>
-            </w:pPr>
-          </w:p>
-        </w:tc>
-        <w:tc>
-          <w:tcPr>
-            <w:tcW w:w="8050" w:type="dxa"/>
-          </w:tcPr>
-          <w:p>
-            <w:pPr>
-              <w:jc w:val="center"/>
-              <w:rPr>
-                <w:rFonts w:ascii="Arial" w:hAnsi="Arial" w:cs="Arial"/>
-                <w:noProof/>
-                <w:sz w:val="20"/>
-                <w:szCs w:val="20"/>
-              </w:rPr>
-            </w:pPr>
-          </w:p>
-        </w:tc>
-      </w:tr>
-      <w:tr>
-        <w:tc>
-          <w:tcPr>
-            <w:tcW w:w="1526" w:type="dxa"/>
-          </w:tcPr>
-          <w:p>
-            <w:pPr>
-              <w:jc w:val="center"/>
-              <w:rPr>
-                <w:rFonts w:ascii="Arial" w:hAnsi="Arial" w:cs="Arial"/>
-                <w:sz w:val="20"/>
-                <w:szCs w:val="20"/>
-              </w:rPr>
-            </w:pPr>
-          </w:p>
-        </w:tc>
-        <w:tc>
-          <w:tcPr>
-            <w:tcW w:w="8050" w:type="dxa"/>
-          </w:tcPr>
-          <w:p>
-            <w:pPr>
-              <w:jc w:val="center"/>
-              <w:rPr>
-                <w:rFonts w:ascii="Arial" w:hAnsi="Arial" w:cs="Arial"/>
-                <w:noProof/>
-                <w:sz w:val="20"/>
-                <w:szCs w:val="20"/>
-              </w:rPr>
-            </w:pPr>
-          </w:p>
-        </w:tc>
-      </w:tr>
-      <w:tr>
-        <w:tc>
-          <w:tcPr>
-            <w:tcW w:w="1526" w:type="dxa"/>
-          </w:tcPr>
-          <w:p>
-            <w:pPr>
-              <w:jc w:val="center"/>
-              <w:rPr>
-                <w:rFonts w:ascii="Arial" w:hAnsi="Arial" w:cs="Arial"/>
-                <w:sz w:val="20"/>
-                <w:szCs w:val="20"/>
-              </w:rPr>
-            </w:pPr>
-          </w:p>
-        </w:tc>
-        <w:tc>
-          <w:tcPr>
-            <w:tcW w:w="8050" w:type="dxa"/>
-          </w:tcPr>
-          <w:p>
-            <w:pPr>
-              <w:jc w:val="center"/>
-              <w:rPr>
-                <w:rFonts w:ascii="Arial" w:hAnsi="Arial" w:cs="Arial"/>
-                <w:noProof/>
-                <w:sz w:val="20"/>
-                <w:szCs w:val="20"/>
-              </w:rPr>
-            </w:pPr>
           </w:p>
         </w:tc>
       </w:tr>
@@ -12943,12 +13116,23 @@
     <w:name w:val="Hyperlink"/>
     <w:basedOn w:val="DefaultParagraphFont"/>
     <w:uiPriority w:val="99"/>
-    <w:semiHidden/>
     <w:unhideWhenUsed/>
     <w:rsid w:val="00F14BA2"/>
     <w:rPr>
       <w:color w:val="0563C1" w:themeColor="hyperlink"/>
       <w:u w:val="single"/>
+    </w:rPr>
+  </w:style>
+  <w:style w:type="character" w:styleId="UnresolvedMention">
+    <w:name w:val="Unresolved Mention"/>
+    <w:basedOn w:val="DefaultParagraphFont"/>
+    <w:uiPriority w:val="99"/>
+    <w:semiHidden/>
+    <w:unhideWhenUsed/>
+    <w:rsid w:val="00E3326A"/>
+    <w:rPr>
+      <w:color w:val="605E5C"/>
+      <w:shd w:val="clear" w:color="auto" w:fill="E1DFDD"/>
     </w:rPr>
   </w:style>
 </w:styles>

</xml_diff>